<commit_message>
Student Number is added and some grammatical errors are fixed
</commit_message>
<xml_diff>
--- a/Report/Report.docx
+++ b/Report/Report.docx
@@ -1,6 +1,6 @@
 
 <file path=word/document.xml><?xml version="1.0" encoding="utf-8"?>
-<w:document xmlns:wpc="http://schemas.microsoft.com/office/word/2010/wordprocessingCanvas" xmlns:cx="http://schemas.microsoft.com/office/drawing/2014/chartex" xmlns:cx1="http://schemas.microsoft.com/office/drawing/2015/9/8/chartex" xmlns:cx2="http://schemas.microsoft.com/office/drawing/2015/10/21/chartex" xmlns:cx3="http://schemas.microsoft.com/office/drawing/2016/5/9/chartex" xmlns:cx4="http://schemas.microsoft.com/office/drawing/2016/5/10/chartex" xmlns:cx5="http://schemas.microsoft.com/office/drawing/2016/5/11/chartex" xmlns:cx6="http://schemas.microsoft.com/office/drawing/2016/5/12/chartex" xmlns:cx7="http://schemas.microsoft.com/office/drawing/2016/5/13/chartex" xmlns:cx8="http://schemas.microsoft.com/office/drawing/2016/5/14/chartex" xmlns:mc="http://schemas.openxmlformats.org/markup-compatibility/2006" xmlns:aink="http://schemas.microsoft.com/office/drawing/2016/ink" xmlns:am3d="http://schemas.microsoft.com/office/drawing/2017/model3d" xmlns:o="urn:schemas-microsoft-com:office:office" xmlns:r="http://schemas.openxmlformats.org/officeDocument/2006/relationships" xmlns:m="http://schemas.openxmlformats.org/officeDocument/2006/math" xmlns:v="urn:schemas-microsoft-com:vml" xmlns:wp14="http://schemas.microsoft.com/office/word/2010/wordprocessingDrawing" xmlns:wp="http://schemas.openxmlformats.org/drawingml/2006/wordprocessingDrawing" xmlns:w10="urn:schemas-microsoft-com:office:word" xmlns:w="http://schemas.openxmlformats.org/wordprocessingml/2006/main" xmlns:w14="http://schemas.microsoft.com/office/word/2010/wordml" xmlns:w15="http://schemas.microsoft.com/office/word/2012/wordml" xmlns:w16cex="http://schemas.microsoft.com/office/word/2018/wordml/cex" xmlns:w16cid="http://schemas.microsoft.com/office/word/2016/wordml/cid" xmlns:w16="http://schemas.microsoft.com/office/word/2018/wordml" xmlns:w16se="http://schemas.microsoft.com/office/word/2015/wordml/symex" xmlns:wpg="http://schemas.microsoft.com/office/word/2010/wordprocessingGroup" xmlns:wpi="http://schemas.microsoft.com/office/word/2010/wordprocessingInk" xmlns:wne="http://schemas.microsoft.com/office/word/2006/wordml" xmlns:wps="http://schemas.microsoft.com/office/word/2010/wordprocessingShape" mc:Ignorable="w14 w15 w16se w16cid w16 w16cex wp14">
+<w:document xmlns:wpc="http://schemas.microsoft.com/office/word/2010/wordprocessingCanvas" xmlns:cx="http://schemas.microsoft.com/office/drawing/2014/chartex" xmlns:cx1="http://schemas.microsoft.com/office/drawing/2015/9/8/chartex" xmlns:cx2="http://schemas.microsoft.com/office/drawing/2015/10/21/chartex" xmlns:cx3="http://schemas.microsoft.com/office/drawing/2016/5/9/chartex" xmlns:cx4="http://schemas.microsoft.com/office/drawing/2016/5/10/chartex" xmlns:cx5="http://schemas.microsoft.com/office/drawing/2016/5/11/chartex" xmlns:cx6="http://schemas.microsoft.com/office/drawing/2016/5/12/chartex" xmlns:cx7="http://schemas.microsoft.com/office/drawing/2016/5/13/chartex" xmlns:cx8="http://schemas.microsoft.com/office/drawing/2016/5/14/chartex" xmlns:mc="http://schemas.openxmlformats.org/markup-compatibility/2006" xmlns:aink="http://schemas.microsoft.com/office/drawing/2016/ink" xmlns:am3d="http://schemas.microsoft.com/office/drawing/2017/model3d" xmlns:o="urn:schemas-microsoft-com:office:office" xmlns:r="http://schemas.openxmlformats.org/officeDocument/2006/relationships" xmlns:m="http://schemas.openxmlformats.org/officeDocument/2006/math" xmlns:v="urn:schemas-microsoft-com:vml" xmlns:wp14="http://schemas.microsoft.com/office/word/2010/wordprocessingDrawing" xmlns:wp="http://schemas.openxmlformats.org/drawingml/2006/wordprocessingDrawing" xmlns:w10="urn:schemas-microsoft-com:office:word" xmlns:w="http://schemas.openxmlformats.org/wordprocessingml/2006/main" xmlns:w14="http://schemas.microsoft.com/office/word/2010/wordml" xmlns:w15="http://schemas.microsoft.com/office/word/2012/wordml" xmlns:w16cex="http://schemas.microsoft.com/office/word/2018/wordml/cex" xmlns:w16cid="http://schemas.microsoft.com/office/word/2016/wordml/cid" xmlns:w16="http://schemas.microsoft.com/office/word/2018/wordml" xmlns:w16sdtdh="http://schemas.microsoft.com/office/word/2020/wordml/sdtdatahash" xmlns:w16se="http://schemas.microsoft.com/office/word/2015/wordml/symex" xmlns:wpg="http://schemas.microsoft.com/office/word/2010/wordprocessingGroup" xmlns:wpi="http://schemas.microsoft.com/office/word/2010/wordprocessingInk" xmlns:wne="http://schemas.microsoft.com/office/word/2006/wordml" xmlns:wps="http://schemas.microsoft.com/office/word/2010/wordprocessingShape" mc:Ignorable="w14 w15 w16se w16cid w16 w16cex w16sdtdh wp14">
   <w:body>
     <w:sdt>
       <w:sdtPr>
@@ -587,19 +587,8 @@
               <w:szCs w:val="40"/>
               <w:lang w:val="en-US"/>
             </w:rPr>
-            <w:t xml:space="preserve">Eren </w:t>
+            <w:t>Eren Özkara</w:t>
           </w:r>
-          <w:proofErr w:type="spellStart"/>
-          <w:r>
-            <w:rPr>
-              <w:rFonts w:ascii="Agency FB" w:hAnsi="Agency FB"/>
-              <w:sz w:val="40"/>
-              <w:szCs w:val="40"/>
-              <w:lang w:val="en-US"/>
-            </w:rPr>
-            <w:t>Özkara</w:t>
-          </w:r>
-          <w:proofErr w:type="spellEnd"/>
           <w:r>
             <w:rPr>
               <w:rFonts w:ascii="Agency FB" w:hAnsi="Agency FB"/>
@@ -646,7 +635,6 @@
             </w:rPr>
             <w:tab/>
           </w:r>
-          <w:proofErr w:type="spellStart"/>
           <w:r>
             <w:rPr>
               <w:rFonts w:ascii="Agency FB" w:hAnsi="Agency FB"/>
@@ -654,9 +642,8 @@
               <w:szCs w:val="40"/>
               <w:lang w:val="en-US"/>
             </w:rPr>
-            <w:t>xxxxxxx</w:t>
+            <w:t>2232551</w:t>
           </w:r>
-          <w:proofErr w:type="spellEnd"/>
         </w:p>
         <w:p>
           <w:pPr>
@@ -670,6 +657,12 @@
     </w:sdt>
     <w:sdt>
       <w:sdtPr>
+        <w:rPr>
+          <w:rFonts w:ascii="Times New Roman" w:eastAsiaTheme="minorHAnsi" w:hAnsi="Times New Roman" w:cstheme="minorBidi"/>
+          <w:color w:val="auto"/>
+          <w:sz w:val="24"/>
+          <w:szCs w:val="22"/>
+        </w:rPr>
         <w:id w:val="-974065140"/>
         <w:docPartObj>
           <w:docPartGallery w:val="Table of Contents"/>
@@ -678,13 +671,9 @@
       </w:sdtPr>
       <w:sdtEndPr>
         <w:rPr>
-          <w:rFonts w:ascii="Times New Roman" w:eastAsiaTheme="minorHAnsi" w:hAnsi="Times New Roman" w:cstheme="minorBidi"/>
           <w:b/>
           <w:bCs/>
           <w:noProof/>
-          <w:color w:val="auto"/>
-          <w:sz w:val="24"/>
-          <w:szCs w:val="22"/>
         </w:rPr>
       </w:sdtEndPr>
       <w:sdtContent>
@@ -8319,7 +8308,19 @@
         <w:rPr>
           <w:szCs w:val="24"/>
         </w:rPr>
-        <w:t>In this part of the report, selected components, purposes and outcomes will be discussed. Basically, to design a system with an analog controller, we firstly selected our controller and then arranged other components, such as transformer design, output capacitor selection, output diode selection, switch selection etc.</w:t>
+        <w:t xml:space="preserve">In this part of the report, selected components, purposes and outcomes will be discussed. Basically, to design a system with an analog controller, we firstly selected </w:t>
+      </w:r>
+      <w:r>
+        <w:rPr>
+          <w:szCs w:val="24"/>
+        </w:rPr>
+        <w:t>the c</w:t>
+      </w:r>
+      <w:r>
+        <w:rPr>
+          <w:szCs w:val="24"/>
+        </w:rPr>
+        <w:t>ontroller and then arranged other components, such as transformer design, output capacitor selection, output diode selection, switch selection etc.</w:t>
       </w:r>
     </w:p>
     <w:p>
@@ -8347,7 +8348,67 @@
         <w:rPr>
           <w:szCs w:val="24"/>
         </w:rPr>
-        <w:t>While selecting the controller, our main aim was to have wide input voltage range(220V-400V), and to operate at 100W operation. To simulate our closed loop design easily, we have investigated products of Analog Devices. In these ranges, we have ended up with LT8316 and LT3752 controllers, however LT3752 is an active clamp forward controller and accepts only 100V input maximum, however when LT8316</w:t>
+        <w:t xml:space="preserve">While selecting the controller, </w:t>
+      </w:r>
+      <w:r>
+        <w:rPr>
+          <w:szCs w:val="24"/>
+        </w:rPr>
+        <w:t>the</w:t>
+      </w:r>
+      <w:r>
+        <w:rPr>
+          <w:szCs w:val="24"/>
+        </w:rPr>
+        <w:t xml:space="preserve"> main aim was to have wide input voltage range(220V-400V), and to operate at 100W operation. To simulate </w:t>
+      </w:r>
+      <w:r>
+        <w:rPr>
+          <w:szCs w:val="24"/>
+        </w:rPr>
+        <w:t>the</w:t>
+      </w:r>
+      <w:r>
+        <w:rPr>
+          <w:szCs w:val="24"/>
+        </w:rPr>
+        <w:t xml:space="preserve"> closed loop design easily, </w:t>
+      </w:r>
+      <w:r>
+        <w:rPr>
+          <w:szCs w:val="24"/>
+        </w:rPr>
+        <w:t>products of Analog Devices</w:t>
+      </w:r>
+      <w:r>
+        <w:rPr>
+          <w:szCs w:val="24"/>
+        </w:rPr>
+        <w:t xml:space="preserve"> have</w:t>
+      </w:r>
+      <w:r>
+        <w:rPr>
+          <w:szCs w:val="24"/>
+        </w:rPr>
+        <w:t xml:space="preserve"> been</w:t>
+      </w:r>
+      <w:r>
+        <w:rPr>
+          <w:szCs w:val="24"/>
+        </w:rPr>
+        <w:t xml:space="preserve"> investigated</w:t>
+      </w:r>
+      <w:r>
+        <w:rPr>
+          <w:szCs w:val="24"/>
+        </w:rPr>
+        <w:t>.</w:t>
+      </w:r>
+      <w:r>
+        <w:rPr>
+          <w:szCs w:val="24"/>
+        </w:rPr>
+        <w:t xml:space="preserve"> In these ranges, we have ended up with LT8316 and LT3752 controllers, however LT3752 is an active clamp forward controller and accepts only 100V input maximum, however when LT8316</w:t>
       </w:r>
       <w:r>
         <w:rPr>
@@ -8359,7 +8420,31 @@
         <w:rPr>
           <w:szCs w:val="24"/>
         </w:rPr>
-        <w:t>, it has a wide operating input voltage range from 16V to 600V, and datasheet specifies that the controller can operate up to 100W. And when we investigate the configuration, the switch is connected externally, and the controller is operating by taking output voltage and current as feedback, which means if we arrange this external components for 100W operation, we could easily use that controllers. So, we have decided to use LT8316 as our controller.</w:t>
+        <w:t xml:space="preserve">, it has a wide operating input voltage range from 16V to 600V, and datasheet specifies that the controller can operate up to 100W. And when we investigate the configuration, the switch is connected externally, and the controller is operating by taking output voltage and current as feedback, which means if we arrange </w:t>
+      </w:r>
+      <w:r>
+        <w:rPr>
+          <w:szCs w:val="24"/>
+        </w:rPr>
+        <w:t>these external components</w:t>
+      </w:r>
+      <w:r>
+        <w:rPr>
+          <w:szCs w:val="24"/>
+        </w:rPr>
+        <w:t xml:space="preserve"> for 100W operation, we could easily use that controllers. So, we have decided to use LT8316 as</w:t>
+      </w:r>
+      <w:r>
+        <w:rPr>
+          <w:szCs w:val="24"/>
+        </w:rPr>
+        <w:t xml:space="preserve"> the</w:t>
+      </w:r>
+      <w:r>
+        <w:rPr>
+          <w:szCs w:val="24"/>
+        </w:rPr>
+        <w:t xml:space="preserve"> controller.</w:t>
       </w:r>
     </w:p>
     <w:p>
@@ -8933,7 +9018,7 @@
         <w:rPr>
           <w:szCs w:val="24"/>
         </w:rPr>
-        <w:t xml:space="preserve">In this case, our output diode has 0.95V forward voltage drop, output voltage is 12V and </w:t>
+        <w:t xml:space="preserve">In this case, output diode has 0.95V forward voltage drop, output voltage is 12V and </w:t>
       </w:r>
       <m:oMath>
         <m:sSub>
@@ -9075,7 +9160,35 @@
           <w:rFonts w:eastAsiaTheme="minorEastAsia"/>
           <w:szCs w:val="24"/>
         </w:rPr>
-        <w:t>. However, when we look detailed simulation, we will see that with 47K</w:t>
+        <w:t>. However, when detailed simulation</w:t>
+      </w:r>
+      <w:r>
+        <w:rPr>
+          <w:rFonts w:eastAsiaTheme="minorEastAsia"/>
+          <w:szCs w:val="24"/>
+        </w:rPr>
+        <w:t xml:space="preserve"> is investigated</w:t>
+      </w:r>
+      <w:r>
+        <w:rPr>
+          <w:rFonts w:eastAsiaTheme="minorEastAsia"/>
+          <w:szCs w:val="24"/>
+        </w:rPr>
+        <w:t xml:space="preserve">, </w:t>
+      </w:r>
+      <w:r>
+        <w:rPr>
+          <w:rFonts w:eastAsiaTheme="minorEastAsia"/>
+          <w:szCs w:val="24"/>
+        </w:rPr>
+        <w:t>it is observed</w:t>
+      </w:r>
+      <w:r>
+        <w:rPr>
+          <w:rFonts w:eastAsiaTheme="minorEastAsia"/>
+          <w:szCs w:val="24"/>
+        </w:rPr>
+        <w:t xml:space="preserve"> that with 47K</w:t>
       </w:r>
       <w:r>
         <w:rPr>
@@ -9498,7 +9611,19 @@
         <w:rPr>
           <w:szCs w:val="24"/>
         </w:rPr>
-        <w:t>, however to stay in safe zone we will select a 10m</w:t>
+        <w:t xml:space="preserve">, </w:t>
+      </w:r>
+      <w:r>
+        <w:rPr>
+          <w:szCs w:val="24"/>
+        </w:rPr>
+        <w:t>however,</w:t>
+      </w:r>
+      <w:r>
+        <w:rPr>
+          <w:szCs w:val="24"/>
+        </w:rPr>
+        <w:t xml:space="preserve"> to stay in safe zone we will select a 10m</w:t>
       </w:r>
       <w:r>
         <w:rPr>
@@ -9559,7 +9684,43 @@
         <w:rPr>
           <w:szCs w:val="24"/>
         </w:rPr>
-        <w:t xml:space="preserve">As we specified in controller part, the UVLO pin compares the pin voltage with 1.22V and cuts the operation below that value. Our project specifies 220V-400V input voltage, so if we select 200V as cut-off voltage, we need to divide that voltage to 1.22V. </w:t>
+        <w:t xml:space="preserve">As specified in controller part, the UVLO pin compares the pin voltage with 1.22V and cuts the operation below that value. </w:t>
+      </w:r>
+      <w:r>
+        <w:rPr>
+          <w:szCs w:val="24"/>
+        </w:rPr>
+        <w:t>The</w:t>
+      </w:r>
+      <w:r>
+        <w:rPr>
+          <w:szCs w:val="24"/>
+        </w:rPr>
+        <w:t xml:space="preserve"> project specifies 220V-400V input voltage, so if </w:t>
+      </w:r>
+      <w:r>
+        <w:rPr>
+          <w:szCs w:val="24"/>
+        </w:rPr>
+        <w:t>200V is</w:t>
+      </w:r>
+      <w:r>
+        <w:rPr>
+          <w:szCs w:val="24"/>
+        </w:rPr>
+        <w:t xml:space="preserve"> select</w:t>
+      </w:r>
+      <w:r>
+        <w:rPr>
+          <w:szCs w:val="24"/>
+        </w:rPr>
+        <w:t xml:space="preserve">ed </w:t>
+      </w:r>
+      <w:r>
+        <w:rPr>
+          <w:szCs w:val="24"/>
+        </w:rPr>
+        <w:t xml:space="preserve">as cut-off voltage, we need to divide that voltage to 1.22V. </w:t>
       </w:r>
       <w:r>
         <w:rPr>
@@ -9953,7 +10114,79 @@
         <w:rPr>
           <w:szCs w:val="24"/>
         </w:rPr>
-        <w:t>As we will see in our detailed simulation part, our MOSFET sees 450V and 6A maximum, so we are needed to select a MOSFET for that criteria. In this manner we have selected an N-Channel MOSFET with 550V and 7.6A ratings, because as the case temperature increases, the maximum drain current decreases. The MOSFET is Infineon Technologies IPD50R500CEAUMA1.</w:t>
+        <w:t xml:space="preserve">As </w:t>
+      </w:r>
+      <w:r>
+        <w:rPr>
+          <w:szCs w:val="24"/>
+        </w:rPr>
+        <w:t>seen</w:t>
+      </w:r>
+      <w:r>
+        <w:rPr>
+          <w:szCs w:val="24"/>
+        </w:rPr>
+        <w:t xml:space="preserve"> in </w:t>
+      </w:r>
+      <w:r>
+        <w:rPr>
+          <w:szCs w:val="24"/>
+        </w:rPr>
+        <w:t>the</w:t>
+      </w:r>
+      <w:r>
+        <w:rPr>
+          <w:szCs w:val="24"/>
+        </w:rPr>
+        <w:t xml:space="preserve"> detailed simulation </w:t>
+      </w:r>
+      <w:r>
+        <w:rPr>
+          <w:szCs w:val="24"/>
+        </w:rPr>
+        <w:t xml:space="preserve">part, </w:t>
+      </w:r>
+      <w:r>
+        <w:rPr>
+          <w:szCs w:val="24"/>
+        </w:rPr>
+        <w:t>MOSFET</w:t>
+      </w:r>
+      <w:r>
+        <w:rPr>
+          <w:szCs w:val="24"/>
+        </w:rPr>
+        <w:t xml:space="preserve"> sees 450V and 6A maximum, so we are needed to select a MOSFET for that criteria. In this manner</w:t>
+      </w:r>
+      <w:r>
+        <w:rPr>
+          <w:szCs w:val="24"/>
+        </w:rPr>
+        <w:t>,</w:t>
+      </w:r>
+      <w:r>
+        <w:rPr>
+          <w:szCs w:val="24"/>
+        </w:rPr>
+        <w:t xml:space="preserve"> N-Channel MOSFET with 550V and 7.6A ratings</w:t>
+      </w:r>
+      <w:r>
+        <w:rPr>
+          <w:szCs w:val="24"/>
+        </w:rPr>
+        <w:t xml:space="preserve"> have</w:t>
+      </w:r>
+      <w:r>
+        <w:rPr>
+          <w:szCs w:val="24"/>
+        </w:rPr>
+        <w:t xml:space="preserve"> been</w:t>
+      </w:r>
+      <w:r>
+        <w:rPr>
+          <w:szCs w:val="24"/>
+        </w:rPr>
+        <w:t xml:space="preserve"> selected, because as the case temperature increases, the maximum drain current decreases. The MOSFET is Infineon Technologies IPD50R500CEAUMA1.</w:t>
       </w:r>
       <w:r>
         <w:rPr>
@@ -9999,7 +10232,43 @@
         <w:rPr>
           <w:szCs w:val="24"/>
         </w:rPr>
-        <w:t>As we will see in our detailed simulation part, our output diode sees maximum 110V reverse voltage and 22A peak forward current, so we have selected 170V, 30A STMicroelectronics STPS30170DJF-TR.</w:t>
+        <w:t xml:space="preserve">As </w:t>
+      </w:r>
+      <w:r>
+        <w:rPr>
+          <w:szCs w:val="24"/>
+        </w:rPr>
+        <w:t>seen</w:t>
+      </w:r>
+      <w:r>
+        <w:rPr>
+          <w:szCs w:val="24"/>
+        </w:rPr>
+        <w:t xml:space="preserve"> in </w:t>
+      </w:r>
+      <w:r>
+        <w:rPr>
+          <w:szCs w:val="24"/>
+        </w:rPr>
+        <w:t>the</w:t>
+      </w:r>
+      <w:r>
+        <w:rPr>
+          <w:szCs w:val="24"/>
+        </w:rPr>
+        <w:t xml:space="preserve"> detailed simulation part, </w:t>
+      </w:r>
+      <w:r>
+        <w:rPr>
+          <w:szCs w:val="24"/>
+        </w:rPr>
+        <w:t>the</w:t>
+      </w:r>
+      <w:r>
+        <w:rPr>
+          <w:szCs w:val="24"/>
+        </w:rPr>
+        <w:t xml:space="preserve"> output diode sees maximum 110V reverse voltage and 22A peak forward current, so we have selected 170V, 30A STMicroelectronics STPS30170DJF-TR.</w:t>
       </w:r>
       <w:r>
         <w:rPr>
@@ -10143,7 +10412,43 @@
         <w:rPr>
           <w:szCs w:val="24"/>
         </w:rPr>
-        <w:t>As we will see in our detailed simulation part, the output capacitor has nearly 20A current ripple, so in order to stay in %4 voltage ripple criteria, the equivalent ESR must be maximum 25m</w:t>
+        <w:t xml:space="preserve">As </w:t>
+      </w:r>
+      <w:r>
+        <w:rPr>
+          <w:szCs w:val="24"/>
+        </w:rPr>
+        <w:t>seen</w:t>
+      </w:r>
+      <w:r>
+        <w:rPr>
+          <w:szCs w:val="24"/>
+        </w:rPr>
+        <w:t xml:space="preserve"> in </w:t>
+      </w:r>
+      <w:r>
+        <w:rPr>
+          <w:szCs w:val="24"/>
+        </w:rPr>
+        <w:t>the</w:t>
+      </w:r>
+      <w:r>
+        <w:rPr>
+          <w:szCs w:val="24"/>
+        </w:rPr>
+        <w:t xml:space="preserve"> detailed simulation part, the output capacitor has nearly 20A current ripple, so in order to stay in %4 voltage ripple criteria, the equivalent ESR must be maximum </w:t>
+      </w:r>
+      <w:r>
+        <w:rPr>
+          <w:szCs w:val="24"/>
+        </w:rPr>
+        <w:t>6</w:t>
+      </w:r>
+      <w:r>
+        <w:rPr>
+          <w:szCs w:val="24"/>
+        </w:rPr>
+        <w:t>m</w:t>
       </w:r>
       <w:r>
         <w:rPr>
@@ -10155,7 +10460,19 @@
         <w:rPr>
           <w:szCs w:val="24"/>
         </w:rPr>
-        <w:t>, and the ripple current of the capacitor, specified in the datasheet, should be minimum 20A. In this manner, we have used Aluminum-Polymer capacitors, because this type has higher ripple current, and connected four of them parallel, to achieve 20A ripple, because we have selected 330uF, 16V, ripple @100kHz: 5A, ESR: 14m</w:t>
+        <w:t xml:space="preserve">, and the ripple current of the capacitor, specified in the datasheet, should be minimum 20A. In this manner, we have used Aluminum-Polymer </w:t>
+      </w:r>
+      <w:r>
+        <w:rPr>
+          <w:szCs w:val="24"/>
+        </w:rPr>
+        <w:t>capacitors because</w:t>
+      </w:r>
+      <w:r>
+        <w:rPr>
+          <w:szCs w:val="24"/>
+        </w:rPr>
+        <w:t xml:space="preserve"> this type has higher ripple current, and connected four of them parallel, to achieve 20A ripple, because we have selected 330uF, 16V, ripple @100kHz: 5A, ESR: 14m</w:t>
       </w:r>
       <w:r>
         <w:rPr>
@@ -10243,7 +10560,19 @@
         <w:rPr>
           <w:szCs w:val="24"/>
         </w:rPr>
-        <w:t>As we can see in</w:t>
+        <w:t xml:space="preserve">As </w:t>
+      </w:r>
+      <w:r>
+        <w:rPr>
+          <w:szCs w:val="24"/>
+        </w:rPr>
+        <w:t>seen</w:t>
+      </w:r>
+      <w:r>
+        <w:rPr>
+          <w:szCs w:val="24"/>
+        </w:rPr>
+        <w:t xml:space="preserve"> in</w:t>
       </w:r>
       <w:r>
         <w:rPr>
@@ -10342,7 +10671,19 @@
         <w:rPr>
           <w:szCs w:val="24"/>
         </w:rPr>
-        <w:t>In this project, we will use a two input</w:t>
+        <w:t>In th</w:t>
+      </w:r>
+      <w:r>
+        <w:rPr>
+          <w:szCs w:val="24"/>
+        </w:rPr>
+        <w:t>e</w:t>
+      </w:r>
+      <w:r>
+        <w:rPr>
+          <w:szCs w:val="24"/>
+        </w:rPr>
+        <w:t xml:space="preserve"> project, we will use a two input</w:t>
       </w:r>
       <w:r>
         <w:rPr>
@@ -10404,7 +10745,19 @@
         <w:rPr>
           <w:szCs w:val="24"/>
         </w:rPr>
-        <w:t xml:space="preserve"> components are needed for our project to work correctly</w:t>
+        <w:t xml:space="preserve"> components are needed for </w:t>
+      </w:r>
+      <w:r>
+        <w:rPr>
+          <w:szCs w:val="24"/>
+        </w:rPr>
+        <w:t>the</w:t>
+      </w:r>
+      <w:r>
+        <w:rPr>
+          <w:szCs w:val="24"/>
+        </w:rPr>
+        <w:t xml:space="preserve"> project to work correctly</w:t>
       </w:r>
       <w:r>
         <w:rPr>
@@ -10797,7 +11150,13 @@
         <w:t>12</w:t>
       </w:r>
       <w:r>
-        <w:t xml:space="preserve"> shows the output voltage performance. As can be seen in that figure, the controller has a soft start property and the output voltage reaches 12V around 145ms. Since the output voltage reaches 12V almost same time even for the extreme cases, Figure </w:t>
+        <w:t xml:space="preserve"> shows the output voltage performance. As can be seen in that figure, the controller has a soft start </w:t>
+      </w:r>
+      <w:r>
+        <w:t>property,</w:t>
+      </w:r>
+      <w:r>
+        <w:t xml:space="preserve"> and the output voltage reaches 12V around 145ms. Since the output voltage reaches 12V almost same time even for the extreme cases, Figure </w:t>
       </w:r>
       <w:r>
         <w:t>12</w:t>
@@ -11064,7 +11423,13 @@
         <w:ind w:firstLine="340"/>
       </w:pPr>
       <w:r>
-        <w:t>As can be seen in the above figures, the current ripple on this capacitor is almost 20A. Therefore, the selected capacitor for the output side should filter this ripple. Furthermore, to obey the 4% voltage ripple criterion the ESR value of the selected capacitor must be very small.</w:t>
+        <w:t>As can be seen in the above figures, the current ripple on this capacitor is almost 20A. Therefore, the selected capacitor for the output side should filter this ripple. Furthermore, to obey the 4% voltage ripple criterion the ESR value of the selected capacitor</w:t>
+      </w:r>
+      <w:r>
+        <w:t>s</w:t>
+      </w:r>
+      <w:r>
+        <w:t xml:space="preserve"> must be very small.</w:t>
       </w:r>
     </w:p>
     <w:p>
@@ -11847,7 +12212,19 @@
         <w:rPr>
           <w:szCs w:val="24"/>
         </w:rPr>
-        <w:t>In this project, we have designed a schematic for our Flyback Converter hardware, by considering detailed simulation with LT8316 and DC2718A Demo Board Schematic, which is a 16V-600V input, 12V-3A output Flyback Converter demo board with LT8316. As a consequence of having a capable controller and tertiary winding transformer, we do not need any digital isolator (i.e. optocoupler) between two isolation boundaries.  So, we have concluded our schematic with controller, transformer, connectors and some discrete components (discussed in component selection part) such as resistors, capacitors, diodes. We have not needed any extra ICs.</w:t>
+        <w:t xml:space="preserve">In this project, we have designed a schematic for </w:t>
+      </w:r>
+      <w:r>
+        <w:rPr>
+          <w:szCs w:val="24"/>
+        </w:rPr>
+        <w:t>the</w:t>
+      </w:r>
+      <w:r>
+        <w:rPr>
+          <w:szCs w:val="24"/>
+        </w:rPr>
+        <w:t xml:space="preserve"> Flyback Converter hardware, by considering detailed simulation with LT8316 and DC2718A Demo Board Schematic, which is a 16V-600V input, 12V-3A output Flyback Converter demo board with LT8316. As a consequence of having a capable controller and tertiary winding transformer, we do not need any digital isolator (i.e. optocoupler) between two isolation boundaries.  So, we have concluded our schematic with controller, transformer, connectors and some discrete components (discussed in component selection part) such as resistors, capacitors, diodes. We have not needed any extra ICs.</w:t>
       </w:r>
     </w:p>
     <w:p>
@@ -11929,19 +12306,17 @@
         </w:rPr>
         <w:t xml:space="preserve">This pin is used for stand-by operation. In order </w:t>
       </w:r>
-      <w:proofErr w:type="spellStart"/>
-      <w:r>
-        <w:rPr>
-          <w:szCs w:val="24"/>
-        </w:rPr>
-        <w:t>yo</w:t>
-      </w:r>
-      <w:proofErr w:type="spellEnd"/>
-      <w:r>
-        <w:rPr>
-          <w:szCs w:val="24"/>
-        </w:rPr>
-        <w:t xml:space="preserve"> avoid that we have connected it to ground.</w:t>
+      <w:r>
+        <w:rPr>
+          <w:szCs w:val="24"/>
+        </w:rPr>
+        <w:t>t</w:t>
+      </w:r>
+      <w:r>
+        <w:rPr>
+          <w:szCs w:val="24"/>
+        </w:rPr>
+        <w:t>o avoid that we have connected it to ground.</w:t>
       </w:r>
     </w:p>
     <w:p>
@@ -11970,7 +12345,61 @@
           <w:szCs w:val="24"/>
         </w:rPr>
         <w:lastRenderedPageBreak/>
-        <w:t>the R-C network is constructed with 10kohm resistor and 100nF capacitor. When we compare these values with the datasheet recommendation, we see that the demo board application gives better transient values, so we have used 10kohm resistor and 100nF capacitor in our hardware design.</w:t>
+        <w:t xml:space="preserve">the R-C network is constructed with 10kohm resistor and 100nF capacitor. When </w:t>
+      </w:r>
+      <w:r>
+        <w:rPr>
+          <w:szCs w:val="24"/>
+        </w:rPr>
+        <w:t>comparing</w:t>
+      </w:r>
+      <w:r>
+        <w:rPr>
+          <w:szCs w:val="24"/>
+        </w:rPr>
+        <w:t xml:space="preserve"> these values with the datasheet recommendation, we see that the demo board application gives better transient values, so</w:t>
+      </w:r>
+      <w:r>
+        <w:rPr>
+          <w:szCs w:val="24"/>
+        </w:rPr>
+        <w:t xml:space="preserve"> </w:t>
+      </w:r>
+      <w:r>
+        <w:rPr>
+          <w:szCs w:val="24"/>
+        </w:rPr>
+        <w:t>10kohm resistor and 100nF capacitor</w:t>
+      </w:r>
+      <w:r>
+        <w:rPr>
+          <w:szCs w:val="24"/>
+        </w:rPr>
+        <w:t xml:space="preserve"> have</w:t>
+      </w:r>
+      <w:r>
+        <w:rPr>
+          <w:szCs w:val="24"/>
+        </w:rPr>
+        <w:t xml:space="preserve"> been</w:t>
+      </w:r>
+      <w:r>
+        <w:rPr>
+          <w:szCs w:val="24"/>
+        </w:rPr>
+        <w:t xml:space="preserve"> used in </w:t>
+      </w:r>
+      <w:r>
+        <w:rPr>
+          <w:szCs w:val="24"/>
+        </w:rPr>
+        <w:t>the</w:t>
+      </w:r>
+      <w:r>
+        <w:rPr>
+          <w:szCs w:val="24"/>
+        </w:rPr>
+        <w:t xml:space="preserve"> hardware design.</w:t>
       </w:r>
     </w:p>
     <w:p>
@@ -12014,7 +12443,19 @@
         <w:rPr>
           <w:szCs w:val="24"/>
         </w:rPr>
-        <w:t>This pin is used for Temperature Compensation, and from this pin to feedback pin a temperature compensation resistor is connected. Normally, there is a temperature coefficient that is found experimentally from the output diode voltage and temperature change, than the required resistance of this pin is calculated from this coefficient. However, in this project we are not able to implement that test, so we will use the demo board’s TC resistor which is 121kohm.</w:t>
+        <w:t xml:space="preserve">This pin is used for Temperature Compensation, and from this pin to feedback pin a temperature compensation resistor is connected. Normally, there is a temperature coefficient that is found experimentally from the output diode voltage and temperature change, </w:t>
+      </w:r>
+      <w:r>
+        <w:rPr>
+          <w:szCs w:val="24"/>
+        </w:rPr>
+        <w:t>then</w:t>
+      </w:r>
+      <w:r>
+        <w:rPr>
+          <w:szCs w:val="24"/>
+        </w:rPr>
+        <w:t xml:space="preserve"> the required resistance of this pin is calculated from this coefficient. However, in this project we are not able to implement that test, so we will use the demo board’s TC resistor which is 121kohm.</w:t>
       </w:r>
     </w:p>
     <w:p>
@@ -12042,7 +12483,19 @@
         <w:rPr>
           <w:szCs w:val="24"/>
         </w:rPr>
-        <w:t>/dT ratio of gate current, and lastly we have used a gate pull-down resistor to prevent any failure which may occur from controller.</w:t>
+        <w:t xml:space="preserve">/dT ratio of gate current, and </w:t>
+      </w:r>
+      <w:r>
+        <w:rPr>
+          <w:szCs w:val="24"/>
+        </w:rPr>
+        <w:t>lastly,</w:t>
+      </w:r>
+      <w:r>
+        <w:rPr>
+          <w:szCs w:val="24"/>
+        </w:rPr>
+        <w:t xml:space="preserve"> we have used a gate pull-down resistor to prevent any failure which may occur from controller.</w:t>
       </w:r>
     </w:p>
     <w:p>
@@ -16132,7 +16585,7 @@
 </file>
 
 <file path=word/endnotes.xml><?xml version="1.0" encoding="utf-8"?>
-<w:endnotes xmlns:wpc="http://schemas.microsoft.com/office/word/2010/wordprocessingCanvas" xmlns:cx="http://schemas.microsoft.com/office/drawing/2014/chartex" xmlns:cx1="http://schemas.microsoft.com/office/drawing/2015/9/8/chartex" xmlns:cx2="http://schemas.microsoft.com/office/drawing/2015/10/21/chartex" xmlns:cx3="http://schemas.microsoft.com/office/drawing/2016/5/9/chartex" xmlns:cx4="http://schemas.microsoft.com/office/drawing/2016/5/10/chartex" xmlns:cx5="http://schemas.microsoft.com/office/drawing/2016/5/11/chartex" xmlns:cx6="http://schemas.microsoft.com/office/drawing/2016/5/12/chartex" xmlns:cx7="http://schemas.microsoft.com/office/drawing/2016/5/13/chartex" xmlns:cx8="http://schemas.microsoft.com/office/drawing/2016/5/14/chartex" xmlns:mc="http://schemas.openxmlformats.org/markup-compatibility/2006" xmlns:aink="http://schemas.microsoft.com/office/drawing/2016/ink" xmlns:am3d="http://schemas.microsoft.com/office/drawing/2017/model3d" xmlns:o="urn:schemas-microsoft-com:office:office" xmlns:r="http://schemas.openxmlformats.org/officeDocument/2006/relationships" xmlns:m="http://schemas.openxmlformats.org/officeDocument/2006/math" xmlns:v="urn:schemas-microsoft-com:vml" xmlns:wp14="http://schemas.microsoft.com/office/word/2010/wordprocessingDrawing" xmlns:wp="http://schemas.openxmlformats.org/drawingml/2006/wordprocessingDrawing" xmlns:w10="urn:schemas-microsoft-com:office:word" xmlns:w="http://schemas.openxmlformats.org/wordprocessingml/2006/main" xmlns:w14="http://schemas.microsoft.com/office/word/2010/wordml" xmlns:w15="http://schemas.microsoft.com/office/word/2012/wordml" xmlns:w16cex="http://schemas.microsoft.com/office/word/2018/wordml/cex" xmlns:w16cid="http://schemas.microsoft.com/office/word/2016/wordml/cid" xmlns:w16="http://schemas.microsoft.com/office/word/2018/wordml" xmlns:w16se="http://schemas.microsoft.com/office/word/2015/wordml/symex" xmlns:wpg="http://schemas.microsoft.com/office/word/2010/wordprocessingGroup" xmlns:wpi="http://schemas.microsoft.com/office/word/2010/wordprocessingInk" xmlns:wne="http://schemas.microsoft.com/office/word/2006/wordml" xmlns:wps="http://schemas.microsoft.com/office/word/2010/wordprocessingShape" mc:Ignorable="w14 w15 w16se w16cid w16 w16cex wp14">
+<w:endnotes xmlns:wpc="http://schemas.microsoft.com/office/word/2010/wordprocessingCanvas" xmlns:cx="http://schemas.microsoft.com/office/drawing/2014/chartex" xmlns:cx1="http://schemas.microsoft.com/office/drawing/2015/9/8/chartex" xmlns:cx2="http://schemas.microsoft.com/office/drawing/2015/10/21/chartex" xmlns:cx3="http://schemas.microsoft.com/office/drawing/2016/5/9/chartex" xmlns:cx4="http://schemas.microsoft.com/office/drawing/2016/5/10/chartex" xmlns:cx5="http://schemas.microsoft.com/office/drawing/2016/5/11/chartex" xmlns:cx6="http://schemas.microsoft.com/office/drawing/2016/5/12/chartex" xmlns:cx7="http://schemas.microsoft.com/office/drawing/2016/5/13/chartex" xmlns:cx8="http://schemas.microsoft.com/office/drawing/2016/5/14/chartex" xmlns:mc="http://schemas.openxmlformats.org/markup-compatibility/2006" xmlns:aink="http://schemas.microsoft.com/office/drawing/2016/ink" xmlns:am3d="http://schemas.microsoft.com/office/drawing/2017/model3d" xmlns:o="urn:schemas-microsoft-com:office:office" xmlns:r="http://schemas.openxmlformats.org/officeDocument/2006/relationships" xmlns:m="http://schemas.openxmlformats.org/officeDocument/2006/math" xmlns:v="urn:schemas-microsoft-com:vml" xmlns:wp14="http://schemas.microsoft.com/office/word/2010/wordprocessingDrawing" xmlns:wp="http://schemas.openxmlformats.org/drawingml/2006/wordprocessingDrawing" xmlns:w10="urn:schemas-microsoft-com:office:word" xmlns:w="http://schemas.openxmlformats.org/wordprocessingml/2006/main" xmlns:w14="http://schemas.microsoft.com/office/word/2010/wordml" xmlns:w15="http://schemas.microsoft.com/office/word/2012/wordml" xmlns:w16cex="http://schemas.microsoft.com/office/word/2018/wordml/cex" xmlns:w16cid="http://schemas.microsoft.com/office/word/2016/wordml/cid" xmlns:w16="http://schemas.microsoft.com/office/word/2018/wordml" xmlns:w16sdtdh="http://schemas.microsoft.com/office/word/2020/wordml/sdtdatahash" xmlns:w16se="http://schemas.microsoft.com/office/word/2015/wordml/symex" xmlns:wpg="http://schemas.microsoft.com/office/word/2010/wordprocessingGroup" xmlns:wpi="http://schemas.microsoft.com/office/word/2010/wordprocessingInk" xmlns:wne="http://schemas.microsoft.com/office/word/2006/wordml" xmlns:wps="http://schemas.microsoft.com/office/word/2010/wordprocessingShape" mc:Ignorable="w14 w15 w16se w16cid w16 w16cex w16sdtdh wp14">
   <w:endnote w:type="separator" w:id="-1">
     <w:p>
       <w:pPr>
@@ -16157,7 +16610,7 @@
 </file>
 
 <file path=word/footer1.xml><?xml version="1.0" encoding="utf-8"?>
-<w:ftr xmlns:wpc="http://schemas.microsoft.com/office/word/2010/wordprocessingCanvas" xmlns:cx="http://schemas.microsoft.com/office/drawing/2014/chartex" xmlns:cx1="http://schemas.microsoft.com/office/drawing/2015/9/8/chartex" xmlns:cx2="http://schemas.microsoft.com/office/drawing/2015/10/21/chartex" xmlns:cx3="http://schemas.microsoft.com/office/drawing/2016/5/9/chartex" xmlns:cx4="http://schemas.microsoft.com/office/drawing/2016/5/10/chartex" xmlns:cx5="http://schemas.microsoft.com/office/drawing/2016/5/11/chartex" xmlns:cx6="http://schemas.microsoft.com/office/drawing/2016/5/12/chartex" xmlns:cx7="http://schemas.microsoft.com/office/drawing/2016/5/13/chartex" xmlns:cx8="http://schemas.microsoft.com/office/drawing/2016/5/14/chartex" xmlns:mc="http://schemas.openxmlformats.org/markup-compatibility/2006" xmlns:aink="http://schemas.microsoft.com/office/drawing/2016/ink" xmlns:am3d="http://schemas.microsoft.com/office/drawing/2017/model3d" xmlns:o="urn:schemas-microsoft-com:office:office" xmlns:r="http://schemas.openxmlformats.org/officeDocument/2006/relationships" xmlns:m="http://schemas.openxmlformats.org/officeDocument/2006/math" xmlns:v="urn:schemas-microsoft-com:vml" xmlns:wp14="http://schemas.microsoft.com/office/word/2010/wordprocessingDrawing" xmlns:wp="http://schemas.openxmlformats.org/drawingml/2006/wordprocessingDrawing" xmlns:w10="urn:schemas-microsoft-com:office:word" xmlns:w="http://schemas.openxmlformats.org/wordprocessingml/2006/main" xmlns:w14="http://schemas.microsoft.com/office/word/2010/wordml" xmlns:w15="http://schemas.microsoft.com/office/word/2012/wordml" xmlns:w16cex="http://schemas.microsoft.com/office/word/2018/wordml/cex" xmlns:w16cid="http://schemas.microsoft.com/office/word/2016/wordml/cid" xmlns:w16="http://schemas.microsoft.com/office/word/2018/wordml" xmlns:w16se="http://schemas.microsoft.com/office/word/2015/wordml/symex" xmlns:wpg="http://schemas.microsoft.com/office/word/2010/wordprocessingGroup" xmlns:wpi="http://schemas.microsoft.com/office/word/2010/wordprocessingInk" xmlns:wne="http://schemas.microsoft.com/office/word/2006/wordml" xmlns:wps="http://schemas.microsoft.com/office/word/2010/wordprocessingShape" mc:Ignorable="w14 w15 w16se w16cid w16 w16cex wp14">
+<w:ftr xmlns:wpc="http://schemas.microsoft.com/office/word/2010/wordprocessingCanvas" xmlns:cx="http://schemas.microsoft.com/office/drawing/2014/chartex" xmlns:cx1="http://schemas.microsoft.com/office/drawing/2015/9/8/chartex" xmlns:cx2="http://schemas.microsoft.com/office/drawing/2015/10/21/chartex" xmlns:cx3="http://schemas.microsoft.com/office/drawing/2016/5/9/chartex" xmlns:cx4="http://schemas.microsoft.com/office/drawing/2016/5/10/chartex" xmlns:cx5="http://schemas.microsoft.com/office/drawing/2016/5/11/chartex" xmlns:cx6="http://schemas.microsoft.com/office/drawing/2016/5/12/chartex" xmlns:cx7="http://schemas.microsoft.com/office/drawing/2016/5/13/chartex" xmlns:cx8="http://schemas.microsoft.com/office/drawing/2016/5/14/chartex" xmlns:mc="http://schemas.openxmlformats.org/markup-compatibility/2006" xmlns:aink="http://schemas.microsoft.com/office/drawing/2016/ink" xmlns:am3d="http://schemas.microsoft.com/office/drawing/2017/model3d" xmlns:o="urn:schemas-microsoft-com:office:office" xmlns:r="http://schemas.openxmlformats.org/officeDocument/2006/relationships" xmlns:m="http://schemas.openxmlformats.org/officeDocument/2006/math" xmlns:v="urn:schemas-microsoft-com:vml" xmlns:wp14="http://schemas.microsoft.com/office/word/2010/wordprocessingDrawing" xmlns:wp="http://schemas.openxmlformats.org/drawingml/2006/wordprocessingDrawing" xmlns:w10="urn:schemas-microsoft-com:office:word" xmlns:w="http://schemas.openxmlformats.org/wordprocessingml/2006/main" xmlns:w14="http://schemas.microsoft.com/office/word/2010/wordml" xmlns:w15="http://schemas.microsoft.com/office/word/2012/wordml" xmlns:w16cex="http://schemas.microsoft.com/office/word/2018/wordml/cex" xmlns:w16cid="http://schemas.microsoft.com/office/word/2016/wordml/cid" xmlns:w16="http://schemas.microsoft.com/office/word/2018/wordml" xmlns:w16sdtdh="http://schemas.microsoft.com/office/word/2020/wordml/sdtdatahash" xmlns:w16se="http://schemas.microsoft.com/office/word/2015/wordml/symex" xmlns:wpg="http://schemas.microsoft.com/office/word/2010/wordprocessingGroup" xmlns:wpi="http://schemas.microsoft.com/office/word/2010/wordprocessingInk" xmlns:wne="http://schemas.microsoft.com/office/word/2006/wordml" xmlns:wps="http://schemas.microsoft.com/office/word/2010/wordprocessingShape" mc:Ignorable="w14 w15 w16se w16cid w16 w16cex w16sdtdh wp14">
   <w:sdt>
     <w:sdtPr>
       <w:id w:val="-1147507333"/>
@@ -16202,7 +16655,7 @@
 </file>
 
 <file path=word/footnotes.xml><?xml version="1.0" encoding="utf-8"?>
-<w:footnotes xmlns:wpc="http://schemas.microsoft.com/office/word/2010/wordprocessingCanvas" xmlns:cx="http://schemas.microsoft.com/office/drawing/2014/chartex" xmlns:cx1="http://schemas.microsoft.com/office/drawing/2015/9/8/chartex" xmlns:cx2="http://schemas.microsoft.com/office/drawing/2015/10/21/chartex" xmlns:cx3="http://schemas.microsoft.com/office/drawing/2016/5/9/chartex" xmlns:cx4="http://schemas.microsoft.com/office/drawing/2016/5/10/chartex" xmlns:cx5="http://schemas.microsoft.com/office/drawing/2016/5/11/chartex" xmlns:cx6="http://schemas.microsoft.com/office/drawing/2016/5/12/chartex" xmlns:cx7="http://schemas.microsoft.com/office/drawing/2016/5/13/chartex" xmlns:cx8="http://schemas.microsoft.com/office/drawing/2016/5/14/chartex" xmlns:mc="http://schemas.openxmlformats.org/markup-compatibility/2006" xmlns:aink="http://schemas.microsoft.com/office/drawing/2016/ink" xmlns:am3d="http://schemas.microsoft.com/office/drawing/2017/model3d" xmlns:o="urn:schemas-microsoft-com:office:office" xmlns:r="http://schemas.openxmlformats.org/officeDocument/2006/relationships" xmlns:m="http://schemas.openxmlformats.org/officeDocument/2006/math" xmlns:v="urn:schemas-microsoft-com:vml" xmlns:wp14="http://schemas.microsoft.com/office/word/2010/wordprocessingDrawing" xmlns:wp="http://schemas.openxmlformats.org/drawingml/2006/wordprocessingDrawing" xmlns:w10="urn:schemas-microsoft-com:office:word" xmlns:w="http://schemas.openxmlformats.org/wordprocessingml/2006/main" xmlns:w14="http://schemas.microsoft.com/office/word/2010/wordml" xmlns:w15="http://schemas.microsoft.com/office/word/2012/wordml" xmlns:w16cex="http://schemas.microsoft.com/office/word/2018/wordml/cex" xmlns:w16cid="http://schemas.microsoft.com/office/word/2016/wordml/cid" xmlns:w16="http://schemas.microsoft.com/office/word/2018/wordml" xmlns:w16se="http://schemas.microsoft.com/office/word/2015/wordml/symex" xmlns:wpg="http://schemas.microsoft.com/office/word/2010/wordprocessingGroup" xmlns:wpi="http://schemas.microsoft.com/office/word/2010/wordprocessingInk" xmlns:wne="http://schemas.microsoft.com/office/word/2006/wordml" xmlns:wps="http://schemas.microsoft.com/office/word/2010/wordprocessingShape" mc:Ignorable="w14 w15 w16se w16cid w16 w16cex wp14">
+<w:footnotes xmlns:wpc="http://schemas.microsoft.com/office/word/2010/wordprocessingCanvas" xmlns:cx="http://schemas.microsoft.com/office/drawing/2014/chartex" xmlns:cx1="http://schemas.microsoft.com/office/drawing/2015/9/8/chartex" xmlns:cx2="http://schemas.microsoft.com/office/drawing/2015/10/21/chartex" xmlns:cx3="http://schemas.microsoft.com/office/drawing/2016/5/9/chartex" xmlns:cx4="http://schemas.microsoft.com/office/drawing/2016/5/10/chartex" xmlns:cx5="http://schemas.microsoft.com/office/drawing/2016/5/11/chartex" xmlns:cx6="http://schemas.microsoft.com/office/drawing/2016/5/12/chartex" xmlns:cx7="http://schemas.microsoft.com/office/drawing/2016/5/13/chartex" xmlns:cx8="http://schemas.microsoft.com/office/drawing/2016/5/14/chartex" xmlns:mc="http://schemas.openxmlformats.org/markup-compatibility/2006" xmlns:aink="http://schemas.microsoft.com/office/drawing/2016/ink" xmlns:am3d="http://schemas.microsoft.com/office/drawing/2017/model3d" xmlns:o="urn:schemas-microsoft-com:office:office" xmlns:r="http://schemas.openxmlformats.org/officeDocument/2006/relationships" xmlns:m="http://schemas.openxmlformats.org/officeDocument/2006/math" xmlns:v="urn:schemas-microsoft-com:vml" xmlns:wp14="http://schemas.microsoft.com/office/word/2010/wordprocessingDrawing" xmlns:wp="http://schemas.openxmlformats.org/drawingml/2006/wordprocessingDrawing" xmlns:w10="urn:schemas-microsoft-com:office:word" xmlns:w="http://schemas.openxmlformats.org/wordprocessingml/2006/main" xmlns:w14="http://schemas.microsoft.com/office/word/2010/wordml" xmlns:w15="http://schemas.microsoft.com/office/word/2012/wordml" xmlns:w16cex="http://schemas.microsoft.com/office/word/2018/wordml/cex" xmlns:w16cid="http://schemas.microsoft.com/office/word/2016/wordml/cid" xmlns:w16="http://schemas.microsoft.com/office/word/2018/wordml" xmlns:w16sdtdh="http://schemas.microsoft.com/office/word/2020/wordml/sdtdatahash" xmlns:w16se="http://schemas.microsoft.com/office/word/2015/wordml/symex" xmlns:wpg="http://schemas.microsoft.com/office/word/2010/wordprocessingGroup" xmlns:wpi="http://schemas.microsoft.com/office/word/2010/wordprocessingInk" xmlns:wne="http://schemas.microsoft.com/office/word/2006/wordml" xmlns:wps="http://schemas.microsoft.com/office/word/2010/wordprocessingShape" mc:Ignorable="w14 w15 w16se w16cid w16 w16cex w16sdtdh wp14">
   <w:footnote w:type="separator" w:id="-1">
     <w:p>
       <w:pPr>
@@ -16227,7 +16680,7 @@
 </file>
 
 <file path=word/numbering.xml><?xml version="1.0" encoding="utf-8"?>
-<w:numbering xmlns:wpc="http://schemas.microsoft.com/office/word/2010/wordprocessingCanvas" xmlns:cx="http://schemas.microsoft.com/office/drawing/2014/chartex" xmlns:cx1="http://schemas.microsoft.com/office/drawing/2015/9/8/chartex" xmlns:cx2="http://schemas.microsoft.com/office/drawing/2015/10/21/chartex" xmlns:cx3="http://schemas.microsoft.com/office/drawing/2016/5/9/chartex" xmlns:cx4="http://schemas.microsoft.com/office/drawing/2016/5/10/chartex" xmlns:cx5="http://schemas.microsoft.com/office/drawing/2016/5/11/chartex" xmlns:cx6="http://schemas.microsoft.com/office/drawing/2016/5/12/chartex" xmlns:cx7="http://schemas.microsoft.com/office/drawing/2016/5/13/chartex" xmlns:cx8="http://schemas.microsoft.com/office/drawing/2016/5/14/chartex" xmlns:mc="http://schemas.openxmlformats.org/markup-compatibility/2006" xmlns:aink="http://schemas.microsoft.com/office/drawing/2016/ink" xmlns:am3d="http://schemas.microsoft.com/office/drawing/2017/model3d" xmlns:o="urn:schemas-microsoft-com:office:office" xmlns:r="http://schemas.openxmlformats.org/officeDocument/2006/relationships" xmlns:m="http://schemas.openxmlformats.org/officeDocument/2006/math" xmlns:v="urn:schemas-microsoft-com:vml" xmlns:wp14="http://schemas.microsoft.com/office/word/2010/wordprocessingDrawing" xmlns:wp="http://schemas.openxmlformats.org/drawingml/2006/wordprocessingDrawing" xmlns:w10="urn:schemas-microsoft-com:office:word" xmlns:w="http://schemas.openxmlformats.org/wordprocessingml/2006/main" xmlns:w14="http://schemas.microsoft.com/office/word/2010/wordml" xmlns:w15="http://schemas.microsoft.com/office/word/2012/wordml" xmlns:w16cex="http://schemas.microsoft.com/office/word/2018/wordml/cex" xmlns:w16cid="http://schemas.microsoft.com/office/word/2016/wordml/cid" xmlns:w16="http://schemas.microsoft.com/office/word/2018/wordml" xmlns:w16se="http://schemas.microsoft.com/office/word/2015/wordml/symex" xmlns:wpg="http://schemas.microsoft.com/office/word/2010/wordprocessingGroup" xmlns:wpi="http://schemas.microsoft.com/office/word/2010/wordprocessingInk" xmlns:wne="http://schemas.microsoft.com/office/word/2006/wordml" xmlns:wps="http://schemas.microsoft.com/office/word/2010/wordprocessingShape" mc:Ignorable="w14 w15 w16se w16cid w16 w16cex wp14">
+<w:numbering xmlns:wpc="http://schemas.microsoft.com/office/word/2010/wordprocessingCanvas" xmlns:cx="http://schemas.microsoft.com/office/drawing/2014/chartex" xmlns:cx1="http://schemas.microsoft.com/office/drawing/2015/9/8/chartex" xmlns:cx2="http://schemas.microsoft.com/office/drawing/2015/10/21/chartex" xmlns:cx3="http://schemas.microsoft.com/office/drawing/2016/5/9/chartex" xmlns:cx4="http://schemas.microsoft.com/office/drawing/2016/5/10/chartex" xmlns:cx5="http://schemas.microsoft.com/office/drawing/2016/5/11/chartex" xmlns:cx6="http://schemas.microsoft.com/office/drawing/2016/5/12/chartex" xmlns:cx7="http://schemas.microsoft.com/office/drawing/2016/5/13/chartex" xmlns:cx8="http://schemas.microsoft.com/office/drawing/2016/5/14/chartex" xmlns:mc="http://schemas.openxmlformats.org/markup-compatibility/2006" xmlns:aink="http://schemas.microsoft.com/office/drawing/2016/ink" xmlns:am3d="http://schemas.microsoft.com/office/drawing/2017/model3d" xmlns:o="urn:schemas-microsoft-com:office:office" xmlns:r="http://schemas.openxmlformats.org/officeDocument/2006/relationships" xmlns:m="http://schemas.openxmlformats.org/officeDocument/2006/math" xmlns:v="urn:schemas-microsoft-com:vml" xmlns:wp14="http://schemas.microsoft.com/office/word/2010/wordprocessingDrawing" xmlns:wp="http://schemas.openxmlformats.org/drawingml/2006/wordprocessingDrawing" xmlns:w10="urn:schemas-microsoft-com:office:word" xmlns:w="http://schemas.openxmlformats.org/wordprocessingml/2006/main" xmlns:w14="http://schemas.microsoft.com/office/word/2010/wordml" xmlns:w15="http://schemas.microsoft.com/office/word/2012/wordml" xmlns:w16cex="http://schemas.microsoft.com/office/word/2018/wordml/cex" xmlns:w16cid="http://schemas.microsoft.com/office/word/2016/wordml/cid" xmlns:w16="http://schemas.microsoft.com/office/word/2018/wordml" xmlns:w16sdtdh="http://schemas.microsoft.com/office/word/2020/wordml/sdtdatahash" xmlns:w16se="http://schemas.microsoft.com/office/word/2015/wordml/symex" xmlns:wpg="http://schemas.microsoft.com/office/word/2010/wordprocessingGroup" xmlns:wpi="http://schemas.microsoft.com/office/word/2010/wordprocessingInk" xmlns:wne="http://schemas.microsoft.com/office/word/2006/wordml" xmlns:wps="http://schemas.microsoft.com/office/word/2010/wordprocessingShape" mc:Ignorable="w14 w15 w16se w16cid w16 w16cex w16sdtdh wp14">
   <w:abstractNum w:abstractNumId="0" w15:restartNumberingAfterBreak="0">
     <w:nsid w:val="151628B9"/>
     <w:multiLevelType w:val="multilevel"/>
@@ -17342,7 +17795,7 @@
 </file>
 
 <file path=word/styles.xml><?xml version="1.0" encoding="utf-8"?>
-<w:styles xmlns:mc="http://schemas.openxmlformats.org/markup-compatibility/2006" xmlns:r="http://schemas.openxmlformats.org/officeDocument/2006/relationships" xmlns:w="http://schemas.openxmlformats.org/wordprocessingml/2006/main" xmlns:w14="http://schemas.microsoft.com/office/word/2010/wordml" xmlns:w15="http://schemas.microsoft.com/office/word/2012/wordml" xmlns:w16cex="http://schemas.microsoft.com/office/word/2018/wordml/cex" xmlns:w16cid="http://schemas.microsoft.com/office/word/2016/wordml/cid" xmlns:w16="http://schemas.microsoft.com/office/word/2018/wordml" xmlns:w16se="http://schemas.microsoft.com/office/word/2015/wordml/symex" mc:Ignorable="w14 w15 w16se w16cid w16 w16cex">
+<w:styles xmlns:mc="http://schemas.openxmlformats.org/markup-compatibility/2006" xmlns:r="http://schemas.openxmlformats.org/officeDocument/2006/relationships" xmlns:w="http://schemas.openxmlformats.org/wordprocessingml/2006/main" xmlns:w14="http://schemas.microsoft.com/office/word/2010/wordml" xmlns:w15="http://schemas.microsoft.com/office/word/2012/wordml" xmlns:w16cex="http://schemas.microsoft.com/office/word/2018/wordml/cex" xmlns:w16cid="http://schemas.microsoft.com/office/word/2016/wordml/cid" xmlns:w16="http://schemas.microsoft.com/office/word/2018/wordml" xmlns:w16sdtdh="http://schemas.microsoft.com/office/word/2020/wordml/sdtdatahash" xmlns:w16se="http://schemas.microsoft.com/office/word/2015/wordml/symex" mc:Ignorable="w14 w15 w16se w16cid w16 w16cex w16sdtdh">
   <w:docDefaults>
     <w:rPrDefault>
       <w:rPr>

</xml_diff>

<commit_message>
some grammatical errors are fixed
</commit_message>
<xml_diff>
--- a/Report/Report.docx
+++ b/Report/Report.docx
@@ -382,7 +382,6 @@
               <w:lang w:val="en-US"/>
             </w:rPr>
           </w:pPr>
-          <w:proofErr w:type="spellStart"/>
           <w:r>
             <w:rPr>
               <w:rFonts w:ascii="Agency FB" w:hAnsi="Agency FB"/>
@@ -390,29 +389,8 @@
               <w:szCs w:val="40"/>
               <w:lang w:val="en-US"/>
             </w:rPr>
-            <w:t>Ceyhun</w:t>
+            <w:t>Ceyhun Koç</w:t>
           </w:r>
-          <w:proofErr w:type="spellEnd"/>
-          <w:r>
-            <w:rPr>
-              <w:rFonts w:ascii="Agency FB" w:hAnsi="Agency FB"/>
-              <w:sz w:val="40"/>
-              <w:szCs w:val="40"/>
-              <w:lang w:val="en-US"/>
-            </w:rPr>
-            <w:t xml:space="preserve"> </w:t>
-          </w:r>
-          <w:proofErr w:type="spellStart"/>
-          <w:r>
-            <w:rPr>
-              <w:rFonts w:ascii="Agency FB" w:hAnsi="Agency FB"/>
-              <w:sz w:val="40"/>
-              <w:szCs w:val="40"/>
-              <w:lang w:val="en-US"/>
-            </w:rPr>
-            <w:t>Koç</w:t>
-          </w:r>
-          <w:proofErr w:type="spellEnd"/>
           <w:r>
             <w:rPr>
               <w:rFonts w:ascii="Agency FB" w:hAnsi="Agency FB"/>
@@ -458,18 +436,8 @@
               <w:lang w:val="en-US"/>
             </w:rPr>
             <w:tab/>
-          </w:r>
-          <w:proofErr w:type="spellStart"/>
-          <w:r>
-            <w:rPr>
-              <w:rFonts w:ascii="Agency FB" w:hAnsi="Agency FB"/>
-              <w:sz w:val="40"/>
-              <w:szCs w:val="40"/>
-              <w:lang w:val="en-US"/>
-            </w:rPr>
             <w:t>xxxxxxx</w:t>
           </w:r>
-          <w:proofErr w:type="spellEnd"/>
         </w:p>
         <w:p>
           <w:pPr>
@@ -489,19 +457,8 @@
               <w:szCs w:val="40"/>
               <w:lang w:val="en-US"/>
             </w:rPr>
-            <w:t xml:space="preserve">Enes </w:t>
+            <w:t>Enes Canbolat</w:t>
           </w:r>
-          <w:proofErr w:type="spellStart"/>
-          <w:r>
-            <w:rPr>
-              <w:rFonts w:ascii="Agency FB" w:hAnsi="Agency FB"/>
-              <w:sz w:val="40"/>
-              <w:szCs w:val="40"/>
-              <w:lang w:val="en-US"/>
-            </w:rPr>
-            <w:t>Canbolat</w:t>
-          </w:r>
-          <w:proofErr w:type="spellEnd"/>
           <w:r>
             <w:rPr>
               <w:sz w:val="28"/>
@@ -3816,14 +3773,27 @@
       <w:r>
         <w:t xml:space="preserve">Figure </w:t>
       </w:r>
-      <w:fldSimple w:instr=" SEQ Figure \* ARABIC ">
-        <w:r>
-          <w:rPr>
-            <w:noProof/>
-          </w:rPr>
-          <w:t>1</w:t>
-        </w:r>
-      </w:fldSimple>
+      <w:r>
+        <w:fldChar w:fldCharType="begin"/>
+      </w:r>
+      <w:r>
+        <w:instrText xml:space="preserve"> SEQ Figure \* ARABIC </w:instrText>
+      </w:r>
+      <w:r>
+        <w:fldChar w:fldCharType="separate"/>
+      </w:r>
+      <w:r>
+        <w:rPr>
+          <w:noProof/>
+        </w:rPr>
+        <w:t>1</w:t>
+      </w:r>
+      <w:r>
+        <w:rPr>
+          <w:noProof/>
+        </w:rPr>
+        <w:fldChar w:fldCharType="end"/>
+      </w:r>
       <w:r>
         <w:t xml:space="preserve"> </w:t>
       </w:r>
@@ -3915,14 +3885,27 @@
       <w:r>
         <w:t xml:space="preserve">Figure </w:t>
       </w:r>
-      <w:fldSimple w:instr=" SEQ Figure \* ARABIC ">
-        <w:r>
-          <w:rPr>
-            <w:noProof/>
-          </w:rPr>
-          <w:t>2</w:t>
-        </w:r>
-      </w:fldSimple>
+      <w:r>
+        <w:fldChar w:fldCharType="begin"/>
+      </w:r>
+      <w:r>
+        <w:instrText xml:space="preserve"> SEQ Figure \* ARABIC </w:instrText>
+      </w:r>
+      <w:r>
+        <w:fldChar w:fldCharType="separate"/>
+      </w:r>
+      <w:r>
+        <w:rPr>
+          <w:noProof/>
+        </w:rPr>
+        <w:t>2</w:t>
+      </w:r>
+      <w:r>
+        <w:rPr>
+          <w:noProof/>
+        </w:rPr>
+        <w:fldChar w:fldCharType="end"/>
+      </w:r>
       <w:r>
         <w:t xml:space="preserve"> Output Voltage Waveform</w:t>
       </w:r>
@@ -3996,14 +3979,27 @@
       <w:r>
         <w:t xml:space="preserve">Figure </w:t>
       </w:r>
-      <w:fldSimple w:instr=" SEQ Figure \* ARABIC ">
-        <w:r>
-          <w:rPr>
-            <w:noProof/>
-          </w:rPr>
-          <w:t>3</w:t>
-        </w:r>
-      </w:fldSimple>
+      <w:r>
+        <w:fldChar w:fldCharType="begin"/>
+      </w:r>
+      <w:r>
+        <w:instrText xml:space="preserve"> SEQ Figure \* ARABIC </w:instrText>
+      </w:r>
+      <w:r>
+        <w:fldChar w:fldCharType="separate"/>
+      </w:r>
+      <w:r>
+        <w:rPr>
+          <w:noProof/>
+        </w:rPr>
+        <w:t>3</w:t>
+      </w:r>
+      <w:r>
+        <w:rPr>
+          <w:noProof/>
+        </w:rPr>
+        <w:fldChar w:fldCharType="end"/>
+      </w:r>
       <w:r>
         <w:t xml:space="preserve"> Magnetizing Current Waveform</w:t>
       </w:r>
@@ -4104,14 +4100,27 @@
       <w:r>
         <w:t xml:space="preserve">Figure </w:t>
       </w:r>
-      <w:fldSimple w:instr=" SEQ Figure \* ARABIC ">
-        <w:r>
-          <w:rPr>
-            <w:noProof/>
-          </w:rPr>
-          <w:t>4</w:t>
-        </w:r>
-      </w:fldSimple>
+      <w:r>
+        <w:fldChar w:fldCharType="begin"/>
+      </w:r>
+      <w:r>
+        <w:instrText xml:space="preserve"> SEQ Figure \* ARABIC </w:instrText>
+      </w:r>
+      <w:r>
+        <w:fldChar w:fldCharType="separate"/>
+      </w:r>
+      <w:r>
+        <w:rPr>
+          <w:noProof/>
+        </w:rPr>
+        <w:t>4</w:t>
+      </w:r>
+      <w:r>
+        <w:rPr>
+          <w:noProof/>
+        </w:rPr>
+        <w:fldChar w:fldCharType="end"/>
+      </w:r>
       <w:r>
         <w:t xml:space="preserve"> </w:t>
       </w:r>
@@ -4259,14 +4268,27 @@
       <w:r>
         <w:t xml:space="preserve">Figure </w:t>
       </w:r>
-      <w:fldSimple w:instr=" SEQ Figure \* ARABIC ">
-        <w:r>
-          <w:rPr>
-            <w:noProof/>
-          </w:rPr>
-          <w:t>5</w:t>
-        </w:r>
-      </w:fldSimple>
+      <w:r>
+        <w:fldChar w:fldCharType="begin"/>
+      </w:r>
+      <w:r>
+        <w:instrText xml:space="preserve"> SEQ Figure \* ARABIC </w:instrText>
+      </w:r>
+      <w:r>
+        <w:fldChar w:fldCharType="separate"/>
+      </w:r>
+      <w:r>
+        <w:rPr>
+          <w:noProof/>
+        </w:rPr>
+        <w:t>5</w:t>
+      </w:r>
+      <w:r>
+        <w:rPr>
+          <w:noProof/>
+        </w:rPr>
+        <w:fldChar w:fldCharType="end"/>
+      </w:r>
       <w:r>
         <w:t xml:space="preserve"> Transformer schematic</w:t>
       </w:r>
@@ -5407,14 +5429,27 @@
       <w:r>
         <w:t xml:space="preserve">Table </w:t>
       </w:r>
-      <w:fldSimple w:instr=" SEQ Table \* ARABIC ">
-        <w:r>
-          <w:rPr>
-            <w:noProof/>
-          </w:rPr>
-          <w:t>1</w:t>
-        </w:r>
-      </w:fldSimple>
+      <w:r>
+        <w:fldChar w:fldCharType="begin"/>
+      </w:r>
+      <w:r>
+        <w:instrText xml:space="preserve"> SEQ Table \* ARABIC </w:instrText>
+      </w:r>
+      <w:r>
+        <w:fldChar w:fldCharType="separate"/>
+      </w:r>
+      <w:r>
+        <w:rPr>
+          <w:noProof/>
+        </w:rPr>
+        <w:t>1</w:t>
+      </w:r>
+      <w:r>
+        <w:rPr>
+          <w:noProof/>
+        </w:rPr>
+        <w:fldChar w:fldCharType="end"/>
+      </w:r>
       <w:r>
         <w:t xml:space="preserve"> </w:t>
       </w:r>
@@ -6200,14 +6235,27 @@
       <w:r>
         <w:t xml:space="preserve">Table </w:t>
       </w:r>
-      <w:fldSimple w:instr=" SEQ Table \* ARABIC ">
-        <w:r>
-          <w:rPr>
-            <w:noProof/>
-          </w:rPr>
-          <w:t>2</w:t>
-        </w:r>
-      </w:fldSimple>
+      <w:r>
+        <w:fldChar w:fldCharType="begin"/>
+      </w:r>
+      <w:r>
+        <w:instrText xml:space="preserve"> SEQ Table \* ARABIC </w:instrText>
+      </w:r>
+      <w:r>
+        <w:fldChar w:fldCharType="separate"/>
+      </w:r>
+      <w:r>
+        <w:rPr>
+          <w:noProof/>
+        </w:rPr>
+        <w:t>2</w:t>
+      </w:r>
+      <w:r>
+        <w:rPr>
+          <w:noProof/>
+        </w:rPr>
+        <w:fldChar w:fldCharType="end"/>
+      </w:r>
       <w:r>
         <w:t xml:space="preserve"> Core Dimensions</w:t>
       </w:r>
@@ -6471,14 +6519,27 @@
       <w:r>
         <w:t xml:space="preserve">Figure </w:t>
       </w:r>
-      <w:fldSimple w:instr=" SEQ Figure \* ARABIC ">
-        <w:r>
-          <w:rPr>
-            <w:noProof/>
-          </w:rPr>
-          <w:t>6</w:t>
-        </w:r>
-      </w:fldSimple>
+      <w:r>
+        <w:fldChar w:fldCharType="begin"/>
+      </w:r>
+      <w:r>
+        <w:instrText xml:space="preserve"> SEQ Figure \* ARABIC </w:instrText>
+      </w:r>
+      <w:r>
+        <w:fldChar w:fldCharType="separate"/>
+      </w:r>
+      <w:r>
+        <w:rPr>
+          <w:noProof/>
+        </w:rPr>
+        <w:t>6</w:t>
+      </w:r>
+      <w:r>
+        <w:rPr>
+          <w:noProof/>
+        </w:rPr>
+        <w:fldChar w:fldCharType="end"/>
+      </w:r>
       <w:r>
         <w:t xml:space="preserve"> Core Dimensions</w:t>
       </w:r>
@@ -6494,14 +6555,27 @@
         <w:lastRenderedPageBreak/>
         <w:t xml:space="preserve">Table </w:t>
       </w:r>
-      <w:fldSimple w:instr=" SEQ Table \* ARABIC ">
-        <w:r>
-          <w:rPr>
-            <w:noProof/>
-          </w:rPr>
-          <w:t>3</w:t>
-        </w:r>
-      </w:fldSimple>
+      <w:r>
+        <w:fldChar w:fldCharType="begin"/>
+      </w:r>
+      <w:r>
+        <w:instrText xml:space="preserve"> SEQ Table \* ARABIC </w:instrText>
+      </w:r>
+      <w:r>
+        <w:fldChar w:fldCharType="separate"/>
+      </w:r>
+      <w:r>
+        <w:rPr>
+          <w:noProof/>
+        </w:rPr>
+        <w:t>3</w:t>
+      </w:r>
+      <w:r>
+        <w:rPr>
+          <w:noProof/>
+        </w:rPr>
+        <w:fldChar w:fldCharType="end"/>
+      </w:r>
       <w:r>
         <w:t xml:space="preserve"> Selected Cable Properties</w:t>
       </w:r>
@@ -8605,14 +8679,27 @@
       <w:r>
         <w:t xml:space="preserve">Figure </w:t>
       </w:r>
-      <w:fldSimple w:instr=" SEQ Figure \* ARABIC ">
-        <w:r>
-          <w:rPr>
-            <w:noProof/>
-          </w:rPr>
-          <w:t>7</w:t>
-        </w:r>
-      </w:fldSimple>
+      <w:r>
+        <w:fldChar w:fldCharType="begin"/>
+      </w:r>
+      <w:r>
+        <w:instrText xml:space="preserve"> SEQ Figure \* ARABIC </w:instrText>
+      </w:r>
+      <w:r>
+        <w:fldChar w:fldCharType="separate"/>
+      </w:r>
+      <w:r>
+        <w:rPr>
+          <w:noProof/>
+        </w:rPr>
+        <w:t>7</w:t>
+      </w:r>
+      <w:r>
+        <w:rPr>
+          <w:noProof/>
+        </w:rPr>
+        <w:fldChar w:fldCharType="end"/>
+      </w:r>
       <w:r>
         <w:t xml:space="preserve"> Typical Application of LT8316</w:t>
       </w:r>
@@ -10442,7 +10529,7 @@
         <w:rPr>
           <w:szCs w:val="24"/>
         </w:rPr>
-        <w:t>6</w:t>
+        <w:t>24</w:t>
       </w:r>
       <w:r>
         <w:rPr>
@@ -10886,14 +10973,27 @@
       <w:r>
         <w:t xml:space="preserve">Figure </w:t>
       </w:r>
-      <w:fldSimple w:instr=" SEQ Figure \* ARABIC ">
-        <w:r>
-          <w:rPr>
-            <w:noProof/>
-          </w:rPr>
-          <w:t>8</w:t>
-        </w:r>
-      </w:fldSimple>
+      <w:r>
+        <w:fldChar w:fldCharType="begin"/>
+      </w:r>
+      <w:r>
+        <w:instrText xml:space="preserve"> SEQ Figure \* ARABIC </w:instrText>
+      </w:r>
+      <w:r>
+        <w:fldChar w:fldCharType="separate"/>
+      </w:r>
+      <w:r>
+        <w:rPr>
+          <w:noProof/>
+        </w:rPr>
+        <w:t>8</w:t>
+      </w:r>
+      <w:r>
+        <w:rPr>
+          <w:noProof/>
+        </w:rPr>
+        <w:fldChar w:fldCharType="end"/>
+      </w:r>
       <w:r>
         <w:t xml:space="preserve"> Complete Circuit Diagram</w:t>
       </w:r>
@@ -10982,14 +11082,27 @@
       <w:r>
         <w:t xml:space="preserve">Figure </w:t>
       </w:r>
-      <w:fldSimple w:instr=" SEQ Figure \* ARABIC ">
-        <w:r>
-          <w:rPr>
-            <w:noProof/>
-          </w:rPr>
-          <w:t>9</w:t>
-        </w:r>
-      </w:fldSimple>
+      <w:r>
+        <w:fldChar w:fldCharType="begin"/>
+      </w:r>
+      <w:r>
+        <w:instrText xml:space="preserve"> SEQ Figure \* ARABIC </w:instrText>
+      </w:r>
+      <w:r>
+        <w:fldChar w:fldCharType="separate"/>
+      </w:r>
+      <w:r>
+        <w:rPr>
+          <w:noProof/>
+        </w:rPr>
+        <w:t>9</w:t>
+      </w:r>
+      <w:r>
+        <w:rPr>
+          <w:noProof/>
+        </w:rPr>
+        <w:fldChar w:fldCharType="end"/>
+      </w:r>
       <w:r>
         <w:t xml:space="preserve"> Varying Input Voltage</w:t>
       </w:r>
@@ -11050,14 +11163,30 @@
       <w:r>
         <w:t xml:space="preserve">Figure </w:t>
       </w:r>
-      <w:fldSimple w:instr=" SEQ Figure \* ARABIC ">
-        <w:r>
-          <w:rPr>
-            <w:noProof/>
-          </w:rPr>
-          <w:t>10</w:t>
-        </w:r>
-      </w:fldSimple>
+      <w:r>
+        <w:fldChar w:fldCharType="begin"/>
+      </w:r>
+      <w:r>
+        <w:instrText xml:space="preserve"> </w:instrText>
+      </w:r>
+      <w:r>
+        <w:instrText xml:space="preserve">SEQ Figure \* ARABIC </w:instrText>
+      </w:r>
+      <w:r>
+        <w:fldChar w:fldCharType="separate"/>
+      </w:r>
+      <w:r>
+        <w:rPr>
+          <w:noProof/>
+        </w:rPr>
+        <w:t>10</w:t>
+      </w:r>
+      <w:r>
+        <w:rPr>
+          <w:noProof/>
+        </w:rPr>
+        <w:fldChar w:fldCharType="end"/>
+      </w:r>
       <w:r>
         <w:t xml:space="preserve"> Output Voltage Performance for Varying Input Voltage</w:t>
       </w:r>
@@ -11118,14 +11247,27 @@
       <w:r>
         <w:t xml:space="preserve">Figure </w:t>
       </w:r>
-      <w:fldSimple w:instr=" SEQ Figure \* ARABIC ">
-        <w:r>
-          <w:rPr>
-            <w:noProof/>
-          </w:rPr>
-          <w:t>11</w:t>
-        </w:r>
-      </w:fldSimple>
+      <w:r>
+        <w:fldChar w:fldCharType="begin"/>
+      </w:r>
+      <w:r>
+        <w:instrText xml:space="preserve"> SEQ Figure \* ARABIC </w:instrText>
+      </w:r>
+      <w:r>
+        <w:fldChar w:fldCharType="separate"/>
+      </w:r>
+      <w:r>
+        <w:rPr>
+          <w:noProof/>
+        </w:rPr>
+        <w:t>11</w:t>
+      </w:r>
+      <w:r>
+        <w:rPr>
+          <w:noProof/>
+        </w:rPr>
+        <w:fldChar w:fldCharType="end"/>
+      </w:r>
       <w:r>
         <w:t xml:space="preserve"> Output Voltage Ripple for Varying Input Voltage</w:t>
       </w:r>
@@ -11221,14 +11363,27 @@
       <w:r>
         <w:t xml:space="preserve">Figure </w:t>
       </w:r>
-      <w:fldSimple w:instr=" SEQ Figure \* ARABIC ">
-        <w:r>
-          <w:rPr>
-            <w:noProof/>
-          </w:rPr>
-          <w:t>12</w:t>
-        </w:r>
-      </w:fldSimple>
+      <w:r>
+        <w:fldChar w:fldCharType="begin"/>
+      </w:r>
+      <w:r>
+        <w:instrText xml:space="preserve"> SEQ Figure \* ARABIC </w:instrText>
+      </w:r>
+      <w:r>
+        <w:fldChar w:fldCharType="separate"/>
+      </w:r>
+      <w:r>
+        <w:rPr>
+          <w:noProof/>
+        </w:rPr>
+        <w:t>12</w:t>
+      </w:r>
+      <w:r>
+        <w:rPr>
+          <w:noProof/>
+        </w:rPr>
+        <w:fldChar w:fldCharType="end"/>
+      </w:r>
       <w:r>
         <w:t xml:space="preserve"> Output Voltage Performance for 220V Input Voltage</w:t>
       </w:r>
@@ -11302,14 +11457,27 @@
       <w:r>
         <w:t xml:space="preserve">Figure </w:t>
       </w:r>
-      <w:fldSimple w:instr=" SEQ Figure \* ARABIC ">
-        <w:r>
-          <w:rPr>
-            <w:noProof/>
-          </w:rPr>
-          <w:t>13</w:t>
-        </w:r>
-      </w:fldSimple>
+      <w:r>
+        <w:fldChar w:fldCharType="begin"/>
+      </w:r>
+      <w:r>
+        <w:instrText xml:space="preserve"> SEQ Figure \* ARABIC </w:instrText>
+      </w:r>
+      <w:r>
+        <w:fldChar w:fldCharType="separate"/>
+      </w:r>
+      <w:r>
+        <w:rPr>
+          <w:noProof/>
+        </w:rPr>
+        <w:t>13</w:t>
+      </w:r>
+      <w:r>
+        <w:rPr>
+          <w:noProof/>
+        </w:rPr>
+        <w:fldChar w:fldCharType="end"/>
+      </w:r>
       <w:r>
         <w:t xml:space="preserve"> Output Voltage Waveform for 220V (left) and 400V(right) Input Voltage</w:t>
       </w:r>
@@ -11385,14 +11553,27 @@
       <w:r>
         <w:t xml:space="preserve">Figure </w:t>
       </w:r>
-      <w:fldSimple w:instr=" SEQ Figure \* ARABIC ">
-        <w:r>
-          <w:rPr>
-            <w:noProof/>
-          </w:rPr>
-          <w:t>14</w:t>
-        </w:r>
-      </w:fldSimple>
+      <w:r>
+        <w:fldChar w:fldCharType="begin"/>
+      </w:r>
+      <w:r>
+        <w:instrText xml:space="preserve"> SEQ Figure \* ARABIC </w:instrText>
+      </w:r>
+      <w:r>
+        <w:fldChar w:fldCharType="separate"/>
+      </w:r>
+      <w:r>
+        <w:rPr>
+          <w:noProof/>
+        </w:rPr>
+        <w:t>14</w:t>
+      </w:r>
+      <w:r>
+        <w:rPr>
+          <w:noProof/>
+        </w:rPr>
+        <w:fldChar w:fldCharType="end"/>
+      </w:r>
       <w:r>
         <w:t xml:space="preserve"> </w:t>
       </w:r>
@@ -11508,14 +11689,27 @@
       <w:r>
         <w:t xml:space="preserve">Figure </w:t>
       </w:r>
-      <w:fldSimple w:instr=" SEQ Figure \* ARABIC ">
-        <w:r>
-          <w:rPr>
-            <w:noProof/>
-          </w:rPr>
-          <w:t>15</w:t>
-        </w:r>
-      </w:fldSimple>
+      <w:r>
+        <w:fldChar w:fldCharType="begin"/>
+      </w:r>
+      <w:r>
+        <w:instrText xml:space="preserve"> SEQ Figure \* ARABIC </w:instrText>
+      </w:r>
+      <w:r>
+        <w:fldChar w:fldCharType="separate"/>
+      </w:r>
+      <w:r>
+        <w:rPr>
+          <w:noProof/>
+        </w:rPr>
+        <w:t>15</w:t>
+      </w:r>
+      <w:r>
+        <w:rPr>
+          <w:noProof/>
+        </w:rPr>
+        <w:fldChar w:fldCharType="end"/>
+      </w:r>
       <w:r>
         <w:t xml:space="preserve"> </w:t>
       </w:r>
@@ -11579,14 +11773,27 @@
       <w:r>
         <w:t xml:space="preserve">Figure </w:t>
       </w:r>
-      <w:fldSimple w:instr=" SEQ Figure \* ARABIC ">
-        <w:r>
-          <w:rPr>
-            <w:noProof/>
-          </w:rPr>
-          <w:t>16</w:t>
-        </w:r>
-      </w:fldSimple>
+      <w:r>
+        <w:fldChar w:fldCharType="begin"/>
+      </w:r>
+      <w:r>
+        <w:instrText xml:space="preserve"> SEQ Figure \* ARABIC </w:instrText>
+      </w:r>
+      <w:r>
+        <w:fldChar w:fldCharType="separate"/>
+      </w:r>
+      <w:r>
+        <w:rPr>
+          <w:noProof/>
+        </w:rPr>
+        <w:t>16</w:t>
+      </w:r>
+      <w:r>
+        <w:rPr>
+          <w:noProof/>
+        </w:rPr>
+        <w:fldChar w:fldCharType="end"/>
+      </w:r>
       <w:r>
         <w:t xml:space="preserve"> </w:t>
       </w:r>
@@ -11679,14 +11886,27 @@
       <w:r>
         <w:t xml:space="preserve">Figure </w:t>
       </w:r>
-      <w:fldSimple w:instr=" SEQ Figure \* ARABIC ">
-        <w:r>
-          <w:rPr>
-            <w:noProof/>
-          </w:rPr>
-          <w:t>17</w:t>
-        </w:r>
-      </w:fldSimple>
+      <w:r>
+        <w:fldChar w:fldCharType="begin"/>
+      </w:r>
+      <w:r>
+        <w:instrText xml:space="preserve"> SEQ Figure \* ARABIC </w:instrText>
+      </w:r>
+      <w:r>
+        <w:fldChar w:fldCharType="separate"/>
+      </w:r>
+      <w:r>
+        <w:rPr>
+          <w:noProof/>
+        </w:rPr>
+        <w:t>17</w:t>
+      </w:r>
+      <w:r>
+        <w:rPr>
+          <w:noProof/>
+        </w:rPr>
+        <w:fldChar w:fldCharType="end"/>
+      </w:r>
       <w:r>
         <w:t xml:space="preserve"> </w:t>
       </w:r>
@@ -11751,14 +11971,27 @@
       <w:r>
         <w:t xml:space="preserve">Figure </w:t>
       </w:r>
-      <w:fldSimple w:instr=" SEQ Figure \* ARABIC ">
-        <w:r>
-          <w:rPr>
-            <w:noProof/>
-          </w:rPr>
-          <w:t>18</w:t>
-        </w:r>
-      </w:fldSimple>
+      <w:r>
+        <w:fldChar w:fldCharType="begin"/>
+      </w:r>
+      <w:r>
+        <w:instrText xml:space="preserve"> SEQ Figure \* ARABIC </w:instrText>
+      </w:r>
+      <w:r>
+        <w:fldChar w:fldCharType="separate"/>
+      </w:r>
+      <w:r>
+        <w:rPr>
+          <w:noProof/>
+        </w:rPr>
+        <w:t>18</w:t>
+      </w:r>
+      <w:r>
+        <w:rPr>
+          <w:noProof/>
+        </w:rPr>
+        <w:fldChar w:fldCharType="end"/>
+      </w:r>
       <w:r>
         <w:t xml:space="preserve"> </w:t>
       </w:r>
@@ -11851,14 +12084,27 @@
       <w:r>
         <w:t xml:space="preserve">Figure </w:t>
       </w:r>
-      <w:fldSimple w:instr=" SEQ Figure \* ARABIC ">
-        <w:r>
-          <w:rPr>
-            <w:noProof/>
-          </w:rPr>
-          <w:t>19</w:t>
-        </w:r>
-      </w:fldSimple>
+      <w:r>
+        <w:fldChar w:fldCharType="begin"/>
+      </w:r>
+      <w:r>
+        <w:instrText xml:space="preserve"> SEQ Figure \* ARABIC </w:instrText>
+      </w:r>
+      <w:r>
+        <w:fldChar w:fldCharType="separate"/>
+      </w:r>
+      <w:r>
+        <w:rPr>
+          <w:noProof/>
+        </w:rPr>
+        <w:t>19</w:t>
+      </w:r>
+      <w:r>
+        <w:rPr>
+          <w:noProof/>
+        </w:rPr>
+        <w:fldChar w:fldCharType="end"/>
+      </w:r>
       <w:r>
         <w:t xml:space="preserve"> </w:t>
       </w:r>
@@ -11940,14 +12186,27 @@
       <w:r>
         <w:t xml:space="preserve">Figure </w:t>
       </w:r>
-      <w:fldSimple w:instr=" SEQ Figure \* ARABIC ">
-        <w:r>
-          <w:rPr>
-            <w:noProof/>
-          </w:rPr>
-          <w:t>20</w:t>
-        </w:r>
-      </w:fldSimple>
+      <w:r>
+        <w:fldChar w:fldCharType="begin"/>
+      </w:r>
+      <w:r>
+        <w:instrText xml:space="preserve"> SEQ Figure \* ARABIC </w:instrText>
+      </w:r>
+      <w:r>
+        <w:fldChar w:fldCharType="separate"/>
+      </w:r>
+      <w:r>
+        <w:rPr>
+          <w:noProof/>
+        </w:rPr>
+        <w:t>20</w:t>
+      </w:r>
+      <w:r>
+        <w:rPr>
+          <w:noProof/>
+        </w:rPr>
+        <w:fldChar w:fldCharType="end"/>
+      </w:r>
       <w:r>
         <w:t xml:space="preserve"> </w:t>
       </w:r>
@@ -12051,14 +12310,27 @@
       <w:r>
         <w:t xml:space="preserve">Figure </w:t>
       </w:r>
-      <w:fldSimple w:instr=" SEQ Figure \* ARABIC ">
-        <w:r>
-          <w:rPr>
-            <w:noProof/>
-          </w:rPr>
-          <w:t>21</w:t>
-        </w:r>
-      </w:fldSimple>
+      <w:r>
+        <w:fldChar w:fldCharType="begin"/>
+      </w:r>
+      <w:r>
+        <w:instrText xml:space="preserve"> SEQ Figure \* ARABIC </w:instrText>
+      </w:r>
+      <w:r>
+        <w:fldChar w:fldCharType="separate"/>
+      </w:r>
+      <w:r>
+        <w:rPr>
+          <w:noProof/>
+        </w:rPr>
+        <w:t>21</w:t>
+      </w:r>
+      <w:r>
+        <w:rPr>
+          <w:noProof/>
+        </w:rPr>
+        <w:fldChar w:fldCharType="end"/>
+      </w:r>
       <w:r>
         <w:t xml:space="preserve"> </w:t>
       </w:r>
@@ -12154,14 +12426,27 @@
       <w:r>
         <w:t xml:space="preserve">Figure </w:t>
       </w:r>
-      <w:fldSimple w:instr=" SEQ Figure \* ARABIC ">
-        <w:r>
-          <w:rPr>
-            <w:noProof/>
-          </w:rPr>
-          <w:t>22</w:t>
-        </w:r>
-      </w:fldSimple>
+      <w:r>
+        <w:fldChar w:fldCharType="begin"/>
+      </w:r>
+      <w:r>
+        <w:instrText xml:space="preserve"> SEQ Figure \* ARABIC </w:instrText>
+      </w:r>
+      <w:r>
+        <w:fldChar w:fldCharType="separate"/>
+      </w:r>
+      <w:r>
+        <w:rPr>
+          <w:noProof/>
+        </w:rPr>
+        <w:t>22</w:t>
+      </w:r>
+      <w:r>
+        <w:rPr>
+          <w:noProof/>
+        </w:rPr>
+        <w:fldChar w:fldCharType="end"/>
+      </w:r>
       <w:r>
         <w:t xml:space="preserve"> Snubber Zener Diode Voltage Waveform for 200V (left) and 400V(right) Input Voltage </w:t>
       </w:r>
@@ -12363,13 +12648,7 @@
         <w:rPr>
           <w:szCs w:val="24"/>
         </w:rPr>
-        <w:t xml:space="preserve"> </w:t>
-      </w:r>
-      <w:r>
-        <w:rPr>
-          <w:szCs w:val="24"/>
-        </w:rPr>
-        <w:t>10kohm resistor and 100nF capacitor</w:t>
+        <w:t xml:space="preserve"> 10kohm resistor and 100nF capacitor</w:t>
       </w:r>
       <w:r>
         <w:rPr>
@@ -12469,21 +12748,7 @@
         <w:rPr>
           <w:szCs w:val="24"/>
         </w:rPr>
-        <w:t xml:space="preserve">In addition to these recommended components by datasheet, we have used some additional components, which are input ceramic capacitors to compensate high frequency problems from input, and we have used a MOSFET gate resistor to limit the </w:t>
-      </w:r>
-      <w:proofErr w:type="spellStart"/>
-      <w:r>
-        <w:rPr>
-          <w:szCs w:val="24"/>
-        </w:rPr>
-        <w:t>dI</w:t>
-      </w:r>
-      <w:proofErr w:type="spellEnd"/>
-      <w:r>
-        <w:rPr>
-          <w:szCs w:val="24"/>
-        </w:rPr>
-        <w:t xml:space="preserve">/dT ratio of gate current, and </w:t>
+        <w:t xml:space="preserve">In addition to these recommended components by datasheet, we have used some additional components, which are input ceramic capacitors to compensate high frequency problems from input, and we have used a MOSFET gate resistor to limit the dI/dT ratio of gate current, and </w:t>
       </w:r>
       <w:r>
         <w:rPr>
@@ -12578,14 +12843,27 @@
       <w:r>
         <w:t xml:space="preserve">Figure </w:t>
       </w:r>
-      <w:fldSimple w:instr=" SEQ Figure \* ARABIC ">
-        <w:r>
-          <w:rPr>
-            <w:noProof/>
-          </w:rPr>
-          <w:t>23</w:t>
-        </w:r>
-      </w:fldSimple>
+      <w:r>
+        <w:fldChar w:fldCharType="begin"/>
+      </w:r>
+      <w:r>
+        <w:instrText xml:space="preserve"> SEQ Figure \* ARABIC </w:instrText>
+      </w:r>
+      <w:r>
+        <w:fldChar w:fldCharType="separate"/>
+      </w:r>
+      <w:r>
+        <w:rPr>
+          <w:noProof/>
+        </w:rPr>
+        <w:t>23</w:t>
+      </w:r>
+      <w:r>
+        <w:rPr>
+          <w:noProof/>
+        </w:rPr>
+        <w:fldChar w:fldCharType="end"/>
+      </w:r>
       <w:r>
         <w:t xml:space="preserve"> </w:t>
       </w:r>
@@ -12655,14 +12933,30 @@
       <w:r>
         <w:t xml:space="preserve">Figure </w:t>
       </w:r>
-      <w:fldSimple w:instr=" SEQ Figure \* ARABIC ">
-        <w:r>
-          <w:rPr>
-            <w:noProof/>
-          </w:rPr>
-          <w:t>24</w:t>
-        </w:r>
-      </w:fldSimple>
+      <w:r>
+        <w:fldChar w:fldCharType="begin"/>
+      </w:r>
+      <w:r>
+        <w:instrText xml:space="preserve"> SEQ Figure \* ARABI</w:instrText>
+      </w:r>
+      <w:r>
+        <w:instrText xml:space="preserve">C </w:instrText>
+      </w:r>
+      <w:r>
+        <w:fldChar w:fldCharType="separate"/>
+      </w:r>
+      <w:r>
+        <w:rPr>
+          <w:noProof/>
+        </w:rPr>
+        <w:t>24</w:t>
+      </w:r>
+      <w:r>
+        <w:rPr>
+          <w:noProof/>
+        </w:rPr>
+        <w:fldChar w:fldCharType="end"/>
+      </w:r>
       <w:r>
         <w:t xml:space="preserve"> </w:t>
       </w:r>
@@ -12726,14 +13020,27 @@
       <w:r>
         <w:t xml:space="preserve">Figure </w:t>
       </w:r>
-      <w:fldSimple w:instr=" SEQ Figure \* ARABIC ">
-        <w:r>
-          <w:rPr>
-            <w:noProof/>
-          </w:rPr>
-          <w:t>25</w:t>
-        </w:r>
-      </w:fldSimple>
+      <w:r>
+        <w:fldChar w:fldCharType="begin"/>
+      </w:r>
+      <w:r>
+        <w:instrText xml:space="preserve"> SEQ Figure \* ARABIC </w:instrText>
+      </w:r>
+      <w:r>
+        <w:fldChar w:fldCharType="separate"/>
+      </w:r>
+      <w:r>
+        <w:rPr>
+          <w:noProof/>
+        </w:rPr>
+        <w:t>25</w:t>
+      </w:r>
+      <w:r>
+        <w:rPr>
+          <w:noProof/>
+        </w:rPr>
+        <w:fldChar w:fldCharType="end"/>
+      </w:r>
       <w:r>
         <w:t xml:space="preserve"> </w:t>
       </w:r>
@@ -12778,14 +13085,27 @@
       <w:r>
         <w:t xml:space="preserve">Table </w:t>
       </w:r>
-      <w:fldSimple w:instr=" SEQ Table \* ARABIC ">
-        <w:r>
-          <w:rPr>
-            <w:noProof/>
-          </w:rPr>
-          <w:t>4</w:t>
-        </w:r>
-      </w:fldSimple>
+      <w:r>
+        <w:fldChar w:fldCharType="begin"/>
+      </w:r>
+      <w:r>
+        <w:instrText xml:space="preserve"> SEQ Table \* ARABIC </w:instrText>
+      </w:r>
+      <w:r>
+        <w:fldChar w:fldCharType="separate"/>
+      </w:r>
+      <w:r>
+        <w:rPr>
+          <w:noProof/>
+        </w:rPr>
+        <w:t>4</w:t>
+      </w:r>
+      <w:r>
+        <w:rPr>
+          <w:noProof/>
+        </w:rPr>
+        <w:fldChar w:fldCharType="end"/>
+      </w:r>
       <w:r>
         <w:t xml:space="preserve"> </w:t>
       </w:r>
@@ -16619,6 +16939,7 @@
         <w:docPartUnique/>
       </w:docPartObj>
     </w:sdtPr>
+    <w:sdtEndPr/>
     <w:sdtContent>
       <w:p>
         <w:pPr>

</xml_diff>

<commit_message>
Conclusion part is added
</commit_message>
<xml_diff>
--- a/Report/Report.docx
+++ b/Report/Report.docx
@@ -382,6 +382,7 @@
               <w:lang w:val="en-US"/>
             </w:rPr>
           </w:pPr>
+          <w:proofErr w:type="spellStart"/>
           <w:r>
             <w:rPr>
               <w:rFonts w:ascii="Agency FB" w:hAnsi="Agency FB"/>
@@ -389,8 +390,29 @@
               <w:szCs w:val="40"/>
               <w:lang w:val="en-US"/>
             </w:rPr>
-            <w:t>Ceyhun Koç</w:t>
+            <w:t>Ceyhun</w:t>
           </w:r>
+          <w:proofErr w:type="spellEnd"/>
+          <w:r>
+            <w:rPr>
+              <w:rFonts w:ascii="Agency FB" w:hAnsi="Agency FB"/>
+              <w:sz w:val="40"/>
+              <w:szCs w:val="40"/>
+              <w:lang w:val="en-US"/>
+            </w:rPr>
+            <w:t xml:space="preserve"> </w:t>
+          </w:r>
+          <w:proofErr w:type="spellStart"/>
+          <w:r>
+            <w:rPr>
+              <w:rFonts w:ascii="Agency FB" w:hAnsi="Agency FB"/>
+              <w:sz w:val="40"/>
+              <w:szCs w:val="40"/>
+              <w:lang w:val="en-US"/>
+            </w:rPr>
+            <w:t>Koç</w:t>
+          </w:r>
+          <w:proofErr w:type="spellEnd"/>
           <w:r>
             <w:rPr>
               <w:rFonts w:ascii="Agency FB" w:hAnsi="Agency FB"/>
@@ -436,7 +458,15 @@
               <w:lang w:val="en-US"/>
             </w:rPr>
             <w:tab/>
-            <w:t>xxxxxxx</w:t>
+          </w:r>
+          <w:r>
+            <w:rPr>
+              <w:rFonts w:ascii="Agency FB" w:hAnsi="Agency FB"/>
+              <w:sz w:val="40"/>
+              <w:szCs w:val="40"/>
+              <w:lang w:val="en-US"/>
+            </w:rPr>
+            <w:t>2166833</w:t>
           </w:r>
         </w:p>
         <w:p>
@@ -457,8 +487,19 @@
               <w:szCs w:val="40"/>
               <w:lang w:val="en-US"/>
             </w:rPr>
-            <w:t>Enes Canbolat</w:t>
+            <w:t xml:space="preserve">Enes </w:t>
           </w:r>
+          <w:proofErr w:type="spellStart"/>
+          <w:r>
+            <w:rPr>
+              <w:rFonts w:ascii="Agency FB" w:hAnsi="Agency FB"/>
+              <w:sz w:val="40"/>
+              <w:szCs w:val="40"/>
+              <w:lang w:val="en-US"/>
+            </w:rPr>
+            <w:t>Canbolat</w:t>
+          </w:r>
+          <w:proofErr w:type="spellEnd"/>
           <w:r>
             <w:rPr>
               <w:sz w:val="28"/>
@@ -661,6 +702,7 @@
               <w:rFonts w:asciiTheme="minorHAnsi" w:eastAsiaTheme="minorEastAsia" w:hAnsiTheme="minorHAnsi"/>
               <w:noProof/>
               <w:sz w:val="22"/>
+              <w:lang w:val="en-GB" w:eastAsia="en-GB"/>
             </w:rPr>
           </w:pPr>
           <w:r>
@@ -672,7 +714,7 @@
           <w:r>
             <w:fldChar w:fldCharType="separate"/>
           </w:r>
-          <w:hyperlink w:anchor="_Toc70695096" w:history="1">
+          <w:hyperlink w:anchor="_Toc70785287" w:history="1">
             <w:r>
               <w:rPr>
                 <w:rStyle w:val="Kpr"/>
@@ -685,6 +727,7 @@
                 <w:rFonts w:asciiTheme="minorHAnsi" w:eastAsiaTheme="minorEastAsia" w:hAnsiTheme="minorHAnsi"/>
                 <w:noProof/>
                 <w:sz w:val="22"/>
+                <w:lang w:val="en-GB" w:eastAsia="en-GB"/>
               </w:rPr>
               <w:tab/>
             </w:r>
@@ -714,7 +757,7 @@
                 <w:noProof/>
                 <w:webHidden/>
               </w:rPr>
-              <w:instrText xml:space="preserve"> PAGEREF _Toc70695096 \h </w:instrText>
+              <w:instrText xml:space="preserve"> PAGEREF _Toc70785287 \h </w:instrText>
             </w:r>
             <w:r>
               <w:rPr>
@@ -756,9 +799,10 @@
               <w:rFonts w:asciiTheme="minorHAnsi" w:eastAsiaTheme="minorEastAsia" w:hAnsiTheme="minorHAnsi"/>
               <w:noProof/>
               <w:sz w:val="22"/>
+              <w:lang w:val="en-GB" w:eastAsia="en-GB"/>
             </w:rPr>
           </w:pPr>
-          <w:hyperlink w:anchor="_Toc70695097" w:history="1">
+          <w:hyperlink w:anchor="_Toc70785288" w:history="1">
             <w:r>
               <w:rPr>
                 <w:rStyle w:val="Kpr"/>
@@ -771,6 +815,7 @@
                 <w:rFonts w:asciiTheme="minorHAnsi" w:eastAsiaTheme="minorEastAsia" w:hAnsiTheme="minorHAnsi"/>
                 <w:noProof/>
                 <w:sz w:val="22"/>
+                <w:lang w:val="en-GB" w:eastAsia="en-GB"/>
               </w:rPr>
               <w:tab/>
             </w:r>
@@ -800,7 +845,7 @@
                 <w:noProof/>
                 <w:webHidden/>
               </w:rPr>
-              <w:instrText xml:space="preserve"> PAGEREF _Toc70695097 \h </w:instrText>
+              <w:instrText xml:space="preserve"> PAGEREF _Toc70785288 \h </w:instrText>
             </w:r>
             <w:r>
               <w:rPr>
@@ -842,9 +887,10 @@
               <w:rFonts w:asciiTheme="minorHAnsi" w:eastAsiaTheme="minorEastAsia" w:hAnsiTheme="minorHAnsi"/>
               <w:noProof/>
               <w:sz w:val="22"/>
+              <w:lang w:val="en-GB" w:eastAsia="en-GB"/>
             </w:rPr>
           </w:pPr>
-          <w:hyperlink w:anchor="_Toc70695098" w:history="1">
+          <w:hyperlink w:anchor="_Toc70785289" w:history="1">
             <w:r>
               <w:rPr>
                 <w:rStyle w:val="Kpr"/>
@@ -857,6 +903,7 @@
                 <w:rFonts w:asciiTheme="minorHAnsi" w:eastAsiaTheme="minorEastAsia" w:hAnsiTheme="minorHAnsi"/>
                 <w:noProof/>
                 <w:sz w:val="22"/>
+                <w:lang w:val="en-GB" w:eastAsia="en-GB"/>
               </w:rPr>
               <w:tab/>
             </w:r>
@@ -886,7 +933,7 @@
                 <w:noProof/>
                 <w:webHidden/>
               </w:rPr>
-              <w:instrText xml:space="preserve"> PAGEREF _Toc70695098 \h </w:instrText>
+              <w:instrText xml:space="preserve"> PAGEREF _Toc70785289 \h </w:instrText>
             </w:r>
             <w:r>
               <w:rPr>
@@ -928,9 +975,10 @@
               <w:rFonts w:asciiTheme="minorHAnsi" w:eastAsiaTheme="minorEastAsia" w:hAnsiTheme="minorHAnsi"/>
               <w:noProof/>
               <w:sz w:val="22"/>
+              <w:lang w:val="en-GB" w:eastAsia="en-GB"/>
             </w:rPr>
           </w:pPr>
-          <w:hyperlink w:anchor="_Toc70695099" w:history="1">
+          <w:hyperlink w:anchor="_Toc70785290" w:history="1">
             <w:r>
               <w:rPr>
                 <w:rStyle w:val="Kpr"/>
@@ -943,6 +991,7 @@
                 <w:rFonts w:asciiTheme="minorHAnsi" w:eastAsiaTheme="minorEastAsia" w:hAnsiTheme="minorHAnsi"/>
                 <w:noProof/>
                 <w:sz w:val="22"/>
+                <w:lang w:val="en-GB" w:eastAsia="en-GB"/>
               </w:rPr>
               <w:tab/>
             </w:r>
@@ -972,7 +1021,7 @@
                 <w:noProof/>
                 <w:webHidden/>
               </w:rPr>
-              <w:instrText xml:space="preserve"> PAGEREF _Toc70695099 \h </w:instrText>
+              <w:instrText xml:space="preserve"> PAGEREF _Toc70785290 \h </w:instrText>
             </w:r>
             <w:r>
               <w:rPr>
@@ -1014,9 +1063,10 @@
               <w:rFonts w:asciiTheme="minorHAnsi" w:eastAsiaTheme="minorEastAsia" w:hAnsiTheme="minorHAnsi"/>
               <w:noProof/>
               <w:sz w:val="22"/>
+              <w:lang w:val="en-GB" w:eastAsia="en-GB"/>
             </w:rPr>
           </w:pPr>
-          <w:hyperlink w:anchor="_Toc70695100" w:history="1">
+          <w:hyperlink w:anchor="_Toc70785291" w:history="1">
             <w:r>
               <w:rPr>
                 <w:rStyle w:val="Kpr"/>
@@ -1029,6 +1079,7 @@
                 <w:rFonts w:asciiTheme="minorHAnsi" w:eastAsiaTheme="minorEastAsia" w:hAnsiTheme="minorHAnsi"/>
                 <w:noProof/>
                 <w:sz w:val="22"/>
+                <w:lang w:val="en-GB" w:eastAsia="en-GB"/>
               </w:rPr>
               <w:tab/>
             </w:r>
@@ -1058,7 +1109,7 @@
                 <w:noProof/>
                 <w:webHidden/>
               </w:rPr>
-              <w:instrText xml:space="preserve"> PAGEREF _Toc70695100 \h </w:instrText>
+              <w:instrText xml:space="preserve"> PAGEREF _Toc70785291 \h </w:instrText>
             </w:r>
             <w:r>
               <w:rPr>
@@ -1100,9 +1151,10 @@
               <w:rFonts w:asciiTheme="minorHAnsi" w:eastAsiaTheme="minorEastAsia" w:hAnsiTheme="minorHAnsi"/>
               <w:noProof/>
               <w:sz w:val="22"/>
+              <w:lang w:val="en-GB" w:eastAsia="en-GB"/>
             </w:rPr>
           </w:pPr>
-          <w:hyperlink w:anchor="_Toc70695101" w:history="1">
+          <w:hyperlink w:anchor="_Toc70785292" w:history="1">
             <w:r>
               <w:rPr>
                 <w:rStyle w:val="Kpr"/>
@@ -1115,6 +1167,7 @@
                 <w:rFonts w:asciiTheme="minorHAnsi" w:eastAsiaTheme="minorEastAsia" w:hAnsiTheme="minorHAnsi"/>
                 <w:noProof/>
                 <w:sz w:val="22"/>
+                <w:lang w:val="en-GB" w:eastAsia="en-GB"/>
               </w:rPr>
               <w:tab/>
             </w:r>
@@ -1144,7 +1197,7 @@
                 <w:noProof/>
                 <w:webHidden/>
               </w:rPr>
-              <w:instrText xml:space="preserve"> PAGEREF _Toc70695101 \h </w:instrText>
+              <w:instrText xml:space="preserve"> PAGEREF _Toc70785292 \h </w:instrText>
             </w:r>
             <w:r>
               <w:rPr>
@@ -1186,9 +1239,10 @@
               <w:rFonts w:asciiTheme="minorHAnsi" w:eastAsiaTheme="minorEastAsia" w:hAnsiTheme="minorHAnsi"/>
               <w:noProof/>
               <w:sz w:val="22"/>
+              <w:lang w:val="en-GB" w:eastAsia="en-GB"/>
             </w:rPr>
           </w:pPr>
-          <w:hyperlink w:anchor="_Toc70695102" w:history="1">
+          <w:hyperlink w:anchor="_Toc70785293" w:history="1">
             <w:r>
               <w:rPr>
                 <w:rStyle w:val="Kpr"/>
@@ -1201,6 +1255,7 @@
                 <w:rFonts w:asciiTheme="minorHAnsi" w:eastAsiaTheme="minorEastAsia" w:hAnsiTheme="minorHAnsi"/>
                 <w:noProof/>
                 <w:sz w:val="22"/>
+                <w:lang w:val="en-GB" w:eastAsia="en-GB"/>
               </w:rPr>
               <w:tab/>
             </w:r>
@@ -1230,7 +1285,7 @@
                 <w:noProof/>
                 <w:webHidden/>
               </w:rPr>
-              <w:instrText xml:space="preserve"> PAGEREF _Toc70695102 \h </w:instrText>
+              <w:instrText xml:space="preserve"> PAGEREF _Toc70785293 \h </w:instrText>
             </w:r>
             <w:r>
               <w:rPr>
@@ -1272,9 +1327,10 @@
               <w:rFonts w:asciiTheme="minorHAnsi" w:eastAsiaTheme="minorEastAsia" w:hAnsiTheme="minorHAnsi"/>
               <w:noProof/>
               <w:sz w:val="22"/>
+              <w:lang w:val="en-GB" w:eastAsia="en-GB"/>
             </w:rPr>
           </w:pPr>
-          <w:hyperlink w:anchor="_Toc70695103" w:history="1">
+          <w:hyperlink w:anchor="_Toc70785294" w:history="1">
             <w:r>
               <w:rPr>
                 <w:rStyle w:val="Kpr"/>
@@ -1287,6 +1343,7 @@
                 <w:rFonts w:asciiTheme="minorHAnsi" w:eastAsiaTheme="minorEastAsia" w:hAnsiTheme="minorHAnsi"/>
                 <w:noProof/>
                 <w:sz w:val="22"/>
+                <w:lang w:val="en-GB" w:eastAsia="en-GB"/>
               </w:rPr>
               <w:tab/>
             </w:r>
@@ -1316,7 +1373,7 @@
                 <w:noProof/>
                 <w:webHidden/>
               </w:rPr>
-              <w:instrText xml:space="preserve"> PAGEREF _Toc70695103 \h </w:instrText>
+              <w:instrText xml:space="preserve"> PAGEREF _Toc70785294 \h </w:instrText>
             </w:r>
             <w:r>
               <w:rPr>
@@ -1358,9 +1415,10 @@
               <w:rFonts w:asciiTheme="minorHAnsi" w:eastAsiaTheme="minorEastAsia" w:hAnsiTheme="minorHAnsi"/>
               <w:noProof/>
               <w:sz w:val="22"/>
+              <w:lang w:val="en-GB" w:eastAsia="en-GB"/>
             </w:rPr>
           </w:pPr>
-          <w:hyperlink w:anchor="_Toc70695104" w:history="1">
+          <w:hyperlink w:anchor="_Toc70785295" w:history="1">
             <w:r>
               <w:rPr>
                 <w:rStyle w:val="Kpr"/>
@@ -1373,6 +1431,7 @@
                 <w:rFonts w:asciiTheme="minorHAnsi" w:eastAsiaTheme="minorEastAsia" w:hAnsiTheme="minorHAnsi"/>
                 <w:noProof/>
                 <w:sz w:val="22"/>
+                <w:lang w:val="en-GB" w:eastAsia="en-GB"/>
               </w:rPr>
               <w:tab/>
             </w:r>
@@ -1402,7 +1461,7 @@
                 <w:noProof/>
                 <w:webHidden/>
               </w:rPr>
-              <w:instrText xml:space="preserve"> PAGEREF _Toc70695104 \h </w:instrText>
+              <w:instrText xml:space="preserve"> PAGEREF _Toc70785295 \h </w:instrText>
             </w:r>
             <w:r>
               <w:rPr>
@@ -1444,9 +1503,10 @@
               <w:rFonts w:asciiTheme="minorHAnsi" w:eastAsiaTheme="minorEastAsia" w:hAnsiTheme="minorHAnsi"/>
               <w:noProof/>
               <w:sz w:val="22"/>
+              <w:lang w:val="en-GB" w:eastAsia="en-GB"/>
             </w:rPr>
           </w:pPr>
-          <w:hyperlink w:anchor="_Toc70695105" w:history="1">
+          <w:hyperlink w:anchor="_Toc70785296" w:history="1">
             <w:r>
               <w:rPr>
                 <w:rStyle w:val="Kpr"/>
@@ -1459,6 +1519,7 @@
                 <w:rFonts w:asciiTheme="minorHAnsi" w:eastAsiaTheme="minorEastAsia" w:hAnsiTheme="minorHAnsi"/>
                 <w:noProof/>
                 <w:sz w:val="22"/>
+                <w:lang w:val="en-GB" w:eastAsia="en-GB"/>
               </w:rPr>
               <w:tab/>
             </w:r>
@@ -1488,7 +1549,7 @@
                 <w:noProof/>
                 <w:webHidden/>
               </w:rPr>
-              <w:instrText xml:space="preserve"> PAGEREF _Toc70695105 \h </w:instrText>
+              <w:instrText xml:space="preserve"> PAGEREF _Toc70785296 \h </w:instrText>
             </w:r>
             <w:r>
               <w:rPr>
@@ -1529,9 +1590,10 @@
               <w:rFonts w:asciiTheme="minorHAnsi" w:eastAsiaTheme="minorEastAsia" w:hAnsiTheme="minorHAnsi"/>
               <w:noProof/>
               <w:sz w:val="22"/>
+              <w:lang w:val="en-GB" w:eastAsia="en-GB"/>
             </w:rPr>
           </w:pPr>
-          <w:hyperlink w:anchor="_Toc70695106" w:history="1">
+          <w:hyperlink w:anchor="_Toc70785297" w:history="1">
             <w:r>
               <w:rPr>
                 <w:rStyle w:val="Kpr"/>
@@ -1558,7 +1620,7 @@
                 <w:noProof/>
                 <w:webHidden/>
               </w:rPr>
-              <w:instrText xml:space="preserve"> PAGEREF _Toc70695106 \h </w:instrText>
+              <w:instrText xml:space="preserve"> PAGEREF _Toc70785297 \h </w:instrText>
             </w:r>
             <w:r>
               <w:rPr>
@@ -1599,9 +1661,10 @@
               <w:rFonts w:asciiTheme="minorHAnsi" w:eastAsiaTheme="minorEastAsia" w:hAnsiTheme="minorHAnsi"/>
               <w:noProof/>
               <w:sz w:val="22"/>
+              <w:lang w:val="en-GB" w:eastAsia="en-GB"/>
             </w:rPr>
           </w:pPr>
-          <w:hyperlink w:anchor="_Toc70695107" w:history="1">
+          <w:hyperlink w:anchor="_Toc70785298" w:history="1">
             <w:r>
               <w:rPr>
                 <w:rStyle w:val="Kpr"/>
@@ -1628,7 +1691,7 @@
                 <w:noProof/>
                 <w:webHidden/>
               </w:rPr>
-              <w:instrText xml:space="preserve"> PAGEREF _Toc70695107 \h </w:instrText>
+              <w:instrText xml:space="preserve"> PAGEREF _Toc70785298 \h </w:instrText>
             </w:r>
             <w:r>
               <w:rPr>
@@ -1670,9 +1733,10 @@
               <w:rFonts w:asciiTheme="minorHAnsi" w:eastAsiaTheme="minorEastAsia" w:hAnsiTheme="minorHAnsi"/>
               <w:noProof/>
               <w:sz w:val="22"/>
+              <w:lang w:val="en-GB" w:eastAsia="en-GB"/>
             </w:rPr>
           </w:pPr>
-          <w:hyperlink w:anchor="_Toc70695108" w:history="1">
+          <w:hyperlink w:anchor="_Toc70785299" w:history="1">
             <w:r>
               <w:rPr>
                 <w:rStyle w:val="Kpr"/>
@@ -1685,6 +1749,7 @@
                 <w:rFonts w:asciiTheme="minorHAnsi" w:eastAsiaTheme="minorEastAsia" w:hAnsiTheme="minorHAnsi"/>
                 <w:noProof/>
                 <w:sz w:val="22"/>
+                <w:lang w:val="en-GB" w:eastAsia="en-GB"/>
               </w:rPr>
               <w:tab/>
             </w:r>
@@ -1714,7 +1779,7 @@
                 <w:noProof/>
                 <w:webHidden/>
               </w:rPr>
-              <w:instrText xml:space="preserve"> PAGEREF _Toc70695108 \h </w:instrText>
+              <w:instrText xml:space="preserve"> PAGEREF _Toc70785299 \h </w:instrText>
             </w:r>
             <w:r>
               <w:rPr>
@@ -1755,9 +1820,10 @@
               <w:rFonts w:asciiTheme="minorHAnsi" w:eastAsiaTheme="minorEastAsia" w:hAnsiTheme="minorHAnsi"/>
               <w:noProof/>
               <w:sz w:val="22"/>
+              <w:lang w:val="en-GB" w:eastAsia="en-GB"/>
             </w:rPr>
           </w:pPr>
-          <w:hyperlink w:anchor="_Toc70695109" w:history="1">
+          <w:hyperlink w:anchor="_Toc70785300" w:history="1">
             <w:r>
               <w:rPr>
                 <w:rStyle w:val="Kpr"/>
@@ -1784,7 +1850,7 @@
                 <w:noProof/>
                 <w:webHidden/>
               </w:rPr>
-              <w:instrText xml:space="preserve"> PAGEREF _Toc70695109 \h </w:instrText>
+              <w:instrText xml:space="preserve"> PAGEREF _Toc70785300 \h </w:instrText>
             </w:r>
             <w:r>
               <w:rPr>
@@ -1850,7 +1916,7 @@
           <w:numId w:val="6"/>
         </w:numPr>
       </w:pPr>
-      <w:bookmarkStart w:id="0" w:name="_Toc70695096"/>
+      <w:bookmarkStart w:id="0" w:name="_Toc70785287"/>
       <w:r>
         <w:lastRenderedPageBreak/>
         <w:t>Introduction</w:t>
@@ -2041,7 +2107,7 @@
           <w:numId w:val="6"/>
         </w:numPr>
       </w:pPr>
-      <w:bookmarkStart w:id="1" w:name="_Toc70695097"/>
+      <w:bookmarkStart w:id="1" w:name="_Toc70785288"/>
       <w:r>
         <w:t>Topology Selection</w:t>
       </w:r>
@@ -2052,7 +2118,19 @@
         <w:ind w:firstLine="340"/>
       </w:pPr>
       <w:r>
-        <w:t>In the scope of this project, there are three main topologies come forward that are Flyback Converter, Forward Converter and Push-Pull Converter. All these topologies can be used between the high and low voltage batteries of Tesla Model S with an isolation mechanism. Also, all of these converter topologies give chance to adjust the output voltage with another parameter, turns ratio. Flyback Converter topology is created from the buck-boost converter topology with a transformer that helps to store the energy. The Flyback is the most common and most studied on topology. Therefore, there are lots of source and application notes for this choice. Although it is preferable for low power applications, the topology can supply the output current up to 10 A safely which is lower than the given specs of the project. Forward converter is created from the buck converter topology with a transformer. Like Flyback, Forward Converters are preferable for low power applications. In the magnetic design a gapless core can be used for Forward Converter design and this increase the L</w:t>
+        <w:t xml:space="preserve">In the scope of this project, there are three main topologies come forward that are Flyback Converter, Forward Converter and Push-Pull Converter. All these topologies can be used between the high and low voltage batteries of Tesla Model S with an isolation mechanism. Also, </w:t>
+      </w:r>
+      <w:proofErr w:type="gramStart"/>
+      <w:r>
+        <w:t>all of</w:t>
+      </w:r>
+      <w:proofErr w:type="gramEnd"/>
+      <w:r>
+        <w:t xml:space="preserve"> these converter topologies give chance to adjust the output voltage with another parameter, turns ratio. Flyback Converter topology is created from the buck-boost converter topology with a transformer that helps to store the energy. The Flyback is the most common and most studied on topology. Therefore, there are lots of source and application notes for this choice. Although it is preferable for low power applications, the topology can supply the output current up to 10 A safely which is lower than the given specs of the project. Forward converter is created from the buck converter topology with a transformer. Like Flyback, Forward Converters are preferable for low power applications. In the magnetic design a gapless core can be used for Forward Converter design and this increase the </w:t>
+      </w:r>
+      <w:proofErr w:type="spellStart"/>
+      <w:r>
+        <w:t>L</w:t>
       </w:r>
       <w:r>
         <w:rPr>
@@ -2061,6 +2139,7 @@
         </w:rPr>
         <w:t>m</w:t>
       </w:r>
+      <w:proofErr w:type="spellEnd"/>
       <w:r>
         <w:t xml:space="preserve"> value which means less ripple at the output; however, due to extra inductor and diode cost could be higher than the Flyback converter. Also, in DCM mode gain changes dramatically. Moreover, MOSFET should withstand higher voltages which increases the size of the design. Forward Converters works stable even the exceeding 15 Amperes limit. Due to these crucial disadvantages, Forward Converter is not the selected topology. Push-Pull Converter is a kind of Forward Converter with two primary windings to create a dual drive winding. Utilization of the magnetic core is better compared the two other topologies, since in this topology the magnetic core can operate both 1</w:t>
       </w:r>
@@ -2095,7 +2174,7 @@
           <w:numId w:val="6"/>
         </w:numPr>
       </w:pPr>
-      <w:bookmarkStart w:id="2" w:name="_Toc70695098"/>
+      <w:bookmarkStart w:id="2" w:name="_Toc70785289"/>
       <w:r>
         <w:t>Operating Mode Selection</w:t>
       </w:r>
@@ -2112,7 +2191,15 @@
         <w:t xml:space="preserve">“Controller Selection” </w:t>
       </w:r>
       <w:r>
-        <w:t>section in detailed. In the description of the controller, it can be seen that the IC has a pin called DCM pin. This pin detects the change of the voltage with respect to time (</w:t>
+        <w:t xml:space="preserve">section in detailed. In the description of the controller, </w:t>
+      </w:r>
+      <w:proofErr w:type="gramStart"/>
+      <w:r>
+        <w:t>it can be seen that the</w:t>
+      </w:r>
+      <w:proofErr w:type="gramEnd"/>
+      <w:r>
+        <w:t xml:space="preserve"> IC has a pin called DCM pin. This pin detects the change of the voltage with respect to time (</w:t>
       </w:r>
       <m:oMath>
         <m:f>
@@ -2155,7 +2242,7 @@
           <w:numId w:val="6"/>
         </w:numPr>
       </w:pPr>
-      <w:bookmarkStart w:id="3" w:name="_Toc70695099"/>
+      <w:bookmarkStart w:id="3" w:name="_Toc70785290"/>
       <w:r>
         <w:t>A</w:t>
       </w:r>
@@ -3773,27 +3860,14 @@
       <w:r>
         <w:t xml:space="preserve">Figure </w:t>
       </w:r>
-      <w:r>
-        <w:fldChar w:fldCharType="begin"/>
-      </w:r>
-      <w:r>
-        <w:instrText xml:space="preserve"> SEQ Figure \* ARABIC </w:instrText>
-      </w:r>
-      <w:r>
-        <w:fldChar w:fldCharType="separate"/>
-      </w:r>
-      <w:r>
-        <w:rPr>
-          <w:noProof/>
-        </w:rPr>
-        <w:t>1</w:t>
-      </w:r>
-      <w:r>
-        <w:rPr>
-          <w:noProof/>
-        </w:rPr>
-        <w:fldChar w:fldCharType="end"/>
-      </w:r>
+      <w:fldSimple w:instr=" SEQ Figure \* ARABIC ">
+        <w:r>
+          <w:rPr>
+            <w:noProof/>
+          </w:rPr>
+          <w:t>1</w:t>
+        </w:r>
+      </w:fldSimple>
       <w:r>
         <w:t xml:space="preserve"> </w:t>
       </w:r>
@@ -3885,27 +3959,14 @@
       <w:r>
         <w:t xml:space="preserve">Figure </w:t>
       </w:r>
-      <w:r>
-        <w:fldChar w:fldCharType="begin"/>
-      </w:r>
-      <w:r>
-        <w:instrText xml:space="preserve"> SEQ Figure \* ARABIC </w:instrText>
-      </w:r>
-      <w:r>
-        <w:fldChar w:fldCharType="separate"/>
-      </w:r>
-      <w:r>
-        <w:rPr>
-          <w:noProof/>
-        </w:rPr>
-        <w:t>2</w:t>
-      </w:r>
-      <w:r>
-        <w:rPr>
-          <w:noProof/>
-        </w:rPr>
-        <w:fldChar w:fldCharType="end"/>
-      </w:r>
+      <w:fldSimple w:instr=" SEQ Figure \* ARABIC ">
+        <w:r>
+          <w:rPr>
+            <w:noProof/>
+          </w:rPr>
+          <w:t>2</w:t>
+        </w:r>
+      </w:fldSimple>
       <w:r>
         <w:t xml:space="preserve"> Output Voltage Waveform</w:t>
       </w:r>
@@ -3979,27 +4040,14 @@
       <w:r>
         <w:t xml:space="preserve">Figure </w:t>
       </w:r>
-      <w:r>
-        <w:fldChar w:fldCharType="begin"/>
-      </w:r>
-      <w:r>
-        <w:instrText xml:space="preserve"> SEQ Figure \* ARABIC </w:instrText>
-      </w:r>
-      <w:r>
-        <w:fldChar w:fldCharType="separate"/>
-      </w:r>
-      <w:r>
-        <w:rPr>
-          <w:noProof/>
-        </w:rPr>
-        <w:t>3</w:t>
-      </w:r>
-      <w:r>
-        <w:rPr>
-          <w:noProof/>
-        </w:rPr>
-        <w:fldChar w:fldCharType="end"/>
-      </w:r>
+      <w:fldSimple w:instr=" SEQ Figure \* ARABIC ">
+        <w:r>
+          <w:rPr>
+            <w:noProof/>
+          </w:rPr>
+          <w:t>3</w:t>
+        </w:r>
+      </w:fldSimple>
       <w:r>
         <w:t xml:space="preserve"> Magnetizing Current Waveform</w:t>
       </w:r>
@@ -4100,27 +4148,14 @@
       <w:r>
         <w:t xml:space="preserve">Figure </w:t>
       </w:r>
-      <w:r>
-        <w:fldChar w:fldCharType="begin"/>
-      </w:r>
-      <w:r>
-        <w:instrText xml:space="preserve"> SEQ Figure \* ARABIC </w:instrText>
-      </w:r>
-      <w:r>
-        <w:fldChar w:fldCharType="separate"/>
-      </w:r>
-      <w:r>
-        <w:rPr>
-          <w:noProof/>
-        </w:rPr>
-        <w:t>4</w:t>
-      </w:r>
-      <w:r>
-        <w:rPr>
-          <w:noProof/>
-        </w:rPr>
-        <w:fldChar w:fldCharType="end"/>
-      </w:r>
+      <w:fldSimple w:instr=" SEQ Figure \* ARABIC ">
+        <w:r>
+          <w:rPr>
+            <w:noProof/>
+          </w:rPr>
+          <w:t>4</w:t>
+        </w:r>
+      </w:fldSimple>
       <w:r>
         <w:t xml:space="preserve"> </w:t>
       </w:r>
@@ -4176,7 +4211,7 @@
           <w:numId w:val="6"/>
         </w:numPr>
       </w:pPr>
-      <w:bookmarkStart w:id="4" w:name="_Toc70695100"/>
+      <w:bookmarkStart w:id="4" w:name="_Toc70785291"/>
       <w:r>
         <w:t>Magnetic Design</w:t>
       </w:r>
@@ -4268,27 +4303,14 @@
       <w:r>
         <w:t xml:space="preserve">Figure </w:t>
       </w:r>
-      <w:r>
-        <w:fldChar w:fldCharType="begin"/>
-      </w:r>
-      <w:r>
-        <w:instrText xml:space="preserve"> SEQ Figure \* ARABIC </w:instrText>
-      </w:r>
-      <w:r>
-        <w:fldChar w:fldCharType="separate"/>
-      </w:r>
-      <w:r>
-        <w:rPr>
-          <w:noProof/>
-        </w:rPr>
-        <w:t>5</w:t>
-      </w:r>
-      <w:r>
-        <w:rPr>
-          <w:noProof/>
-        </w:rPr>
-        <w:fldChar w:fldCharType="end"/>
-      </w:r>
+      <w:fldSimple w:instr=" SEQ Figure \* ARABIC ">
+        <w:r>
+          <w:rPr>
+            <w:noProof/>
+          </w:rPr>
+          <w:t>5</w:t>
+        </w:r>
+      </w:fldSimple>
       <w:r>
         <w:t xml:space="preserve"> Transformer schematic</w:t>
       </w:r>
@@ -4636,7 +4658,11 @@
         <w:ind w:firstLine="340"/>
       </w:pPr>
       <w:r>
-        <w:t>Then, the secondary winding inductance (Ls) value and the secondary-side peak current (I</w:t>
+        <w:t>Then, the secondary winding inductance (Ls) value and the secondary-side peak current (</w:t>
+      </w:r>
+      <w:proofErr w:type="spellStart"/>
+      <w:r>
+        <w:t>I</w:t>
       </w:r>
       <w:r>
         <w:rPr>
@@ -4645,6 +4671,7 @@
         </w:rPr>
         <w:t>spk</w:t>
       </w:r>
+      <w:proofErr w:type="spellEnd"/>
       <w:r>
         <w:t>) value are calculated. Since the controller tries to make the converter to work in boundary mode, the calculations are made according to discontinuous mode (The worst case)</w:t>
       </w:r>
@@ -5381,7 +5408,11 @@
         <w:ind w:firstLine="340"/>
       </w:pPr>
       <w:r>
-        <w:t>Primary winding inductance (L</w:t>
+        <w:t>Primary winding inductance (</w:t>
+      </w:r>
+      <w:proofErr w:type="spellStart"/>
+      <w:r>
+        <w:t>L</w:t>
       </w:r>
       <w:r>
         <w:rPr>
@@ -5390,8 +5421,13 @@
         </w:rPr>
         <w:t>p</w:t>
       </w:r>
-      <w:r>
-        <w:t>) and the primary peak current (I</w:t>
+      <w:proofErr w:type="spellEnd"/>
+      <w:r>
+        <w:t>) and the primary peak current (</w:t>
+      </w:r>
+      <w:proofErr w:type="spellStart"/>
+      <w:r>
+        <w:t>I</w:t>
       </w:r>
       <w:r>
         <w:rPr>
@@ -5400,6 +5436,7 @@
         </w:rPr>
         <w:t>ppk</w:t>
       </w:r>
+      <w:proofErr w:type="spellEnd"/>
       <w:r>
         <w:t>) were calculated using winding ratio from the calculations made for the secondary side.</w:t>
       </w:r>
@@ -5409,7 +5446,15 @@
         <w:ind w:firstLine="340"/>
       </w:pPr>
       <w:r>
-        <w:t xml:space="preserve">After these calculations, the size of the transformer and the magnetic material to be used were decided. PC47EI25 was decided to be used as a result of the iterative calculations made by also looking at the fill factor. The size of the EI25 core is sufficient for the project and the </w:t>
+        <w:t xml:space="preserve">After these calculations, the size of the transformer and the magnetic material to be used were decided. PC47EI25 was decided to be used </w:t>
+      </w:r>
+      <w:proofErr w:type="gramStart"/>
+      <w:r>
+        <w:t>as a result of</w:t>
+      </w:r>
+      <w:proofErr w:type="gramEnd"/>
+      <w:r>
+        <w:t xml:space="preserve"> the iterative calculations made by also looking at the fill factor. The size of the EI25 core is sufficient for the project and the </w:t>
       </w:r>
       <w:r>
         <w:lastRenderedPageBreak/>
@@ -5429,27 +5474,14 @@
       <w:r>
         <w:t xml:space="preserve">Table </w:t>
       </w:r>
-      <w:r>
-        <w:fldChar w:fldCharType="begin"/>
-      </w:r>
-      <w:r>
-        <w:instrText xml:space="preserve"> SEQ Table \* ARABIC </w:instrText>
-      </w:r>
-      <w:r>
-        <w:fldChar w:fldCharType="separate"/>
-      </w:r>
-      <w:r>
-        <w:rPr>
-          <w:noProof/>
-        </w:rPr>
-        <w:t>1</w:t>
-      </w:r>
-      <w:r>
-        <w:rPr>
-          <w:noProof/>
-        </w:rPr>
-        <w:fldChar w:fldCharType="end"/>
-      </w:r>
+      <w:fldSimple w:instr=" SEQ Table \* ARABIC ">
+        <w:r>
+          <w:rPr>
+            <w:noProof/>
+          </w:rPr>
+          <w:t>1</w:t>
+        </w:r>
+      </w:fldSimple>
       <w:r>
         <w:t xml:space="preserve"> </w:t>
       </w:r>
@@ -5598,7 +5630,15 @@
               <w:t xml:space="preserve"> </w:t>
             </w:r>
             <w:r>
-              <w:t>(nH/</w:t>
+              <w:t>(</w:t>
+            </w:r>
+            <w:proofErr w:type="spellStart"/>
+            <w:r>
+              <w:t>nH</w:t>
+            </w:r>
+            <w:proofErr w:type="spellEnd"/>
+            <w:r>
+              <w:t>/</w:t>
             </w:r>
             <w:r>
               <w:t>N^2</w:t>
@@ -5700,8 +5740,13 @@
       <w:r>
         <w:t xml:space="preserve"> </w:t>
       </w:r>
-      <w:r>
-        <w:t>Lp value can be designed with AL-Value and Np</w:t>
+      <w:proofErr w:type="spellStart"/>
+      <w:r>
+        <w:t>Lp</w:t>
+      </w:r>
+      <w:proofErr w:type="spellEnd"/>
+      <w:r>
+        <w:t xml:space="preserve"> value can be designed with AL-Value and Np</w:t>
       </w:r>
       <w:r>
         <w:t xml:space="preserve"> </w:t>
@@ -6197,9 +6242,11 @@
       <w:r>
         <w:t xml:space="preserve">able </w:t>
       </w:r>
+      <w:proofErr w:type="gramStart"/>
       <w:r>
         <w:t>2</w:t>
       </w:r>
+      <w:proofErr w:type="gramEnd"/>
       <w:r>
         <w:t xml:space="preserve"> and </w:t>
       </w:r>
@@ -6235,27 +6282,14 @@
       <w:r>
         <w:t xml:space="preserve">Table </w:t>
       </w:r>
-      <w:r>
-        <w:fldChar w:fldCharType="begin"/>
-      </w:r>
-      <w:r>
-        <w:instrText xml:space="preserve"> SEQ Table \* ARABIC </w:instrText>
-      </w:r>
-      <w:r>
-        <w:fldChar w:fldCharType="separate"/>
-      </w:r>
-      <w:r>
-        <w:rPr>
-          <w:noProof/>
-        </w:rPr>
-        <w:t>2</w:t>
-      </w:r>
-      <w:r>
-        <w:rPr>
-          <w:noProof/>
-        </w:rPr>
-        <w:fldChar w:fldCharType="end"/>
-      </w:r>
+      <w:fldSimple w:instr=" SEQ Table \* ARABIC ">
+        <w:r>
+          <w:rPr>
+            <w:noProof/>
+          </w:rPr>
+          <w:t>2</w:t>
+        </w:r>
+      </w:fldSimple>
       <w:r>
         <w:t xml:space="preserve"> Core Dimensions</w:t>
       </w:r>
@@ -6519,27 +6553,14 @@
       <w:r>
         <w:t xml:space="preserve">Figure </w:t>
       </w:r>
-      <w:r>
-        <w:fldChar w:fldCharType="begin"/>
-      </w:r>
-      <w:r>
-        <w:instrText xml:space="preserve"> SEQ Figure \* ARABIC </w:instrText>
-      </w:r>
-      <w:r>
-        <w:fldChar w:fldCharType="separate"/>
-      </w:r>
-      <w:r>
-        <w:rPr>
-          <w:noProof/>
-        </w:rPr>
-        <w:t>6</w:t>
-      </w:r>
-      <w:r>
-        <w:rPr>
-          <w:noProof/>
-        </w:rPr>
-        <w:fldChar w:fldCharType="end"/>
-      </w:r>
+      <w:fldSimple w:instr=" SEQ Figure \* ARABIC ">
+        <w:r>
+          <w:rPr>
+            <w:noProof/>
+          </w:rPr>
+          <w:t>6</w:t>
+        </w:r>
+      </w:fldSimple>
       <w:r>
         <w:t xml:space="preserve"> Core Dimensions</w:t>
       </w:r>
@@ -6555,27 +6576,14 @@
         <w:lastRenderedPageBreak/>
         <w:t xml:space="preserve">Table </w:t>
       </w:r>
-      <w:r>
-        <w:fldChar w:fldCharType="begin"/>
-      </w:r>
-      <w:r>
-        <w:instrText xml:space="preserve"> SEQ Table \* ARABIC </w:instrText>
-      </w:r>
-      <w:r>
-        <w:fldChar w:fldCharType="separate"/>
-      </w:r>
-      <w:r>
-        <w:rPr>
-          <w:noProof/>
-        </w:rPr>
-        <w:t>3</w:t>
-      </w:r>
-      <w:r>
-        <w:rPr>
-          <w:noProof/>
-        </w:rPr>
-        <w:fldChar w:fldCharType="end"/>
-      </w:r>
+      <w:fldSimple w:instr=" SEQ Table \* ARABIC ">
+        <w:r>
+          <w:rPr>
+            <w:noProof/>
+          </w:rPr>
+          <w:t>3</w:t>
+        </w:r>
+      </w:fldSimple>
       <w:r>
         <w:t xml:space="preserve"> Selected Cable Properties</w:t>
       </w:r>
@@ -7502,7 +7510,15 @@
       </w:pPr>
       <w:r>
         <w:tab/>
-        <w:t>Furthermore, the distribution of current in a conductor is almost uniform when the system is DC. However, current in transformer behave as an AC current even though converter is a DC/DC converter. Current flows in a transformer conductor is not uniform, therefore, skin effect should be taken into consideration while choosing cable. Since skin depth dictates effective cross section area, it is significant while calculating AC resistance of the cables.</w:t>
+        <w:t xml:space="preserve">Furthermore, the distribution of current in a conductor is almost uniform when the system is DC. However, current in transformer behave as an AC current even though converter is a DC/DC converter. Current flows in a transformer conductor </w:t>
+      </w:r>
+      <w:proofErr w:type="gramStart"/>
+      <w:r>
+        <w:t>is</w:t>
+      </w:r>
+      <w:proofErr w:type="gramEnd"/>
+      <w:r>
+        <w:t xml:space="preserve"> not uniform, therefore, skin effect should be taken into consideration while choosing cable. Since skin depth dictates effective cross section area, it is significant while calculating AC resistance of the cables.</w:t>
       </w:r>
       <w:r>
         <w:t xml:space="preserve"> The resistance values are calculated according to the following equations and as it is seen that the cable used AWG20 reaches the highest AC resistance value, the values of the AWG20 cable are calculated as an example.</w:t>
@@ -8364,7 +8380,7 @@
           <w:numId w:val="6"/>
         </w:numPr>
       </w:pPr>
-      <w:bookmarkStart w:id="5" w:name="_Toc70695101"/>
+      <w:bookmarkStart w:id="5" w:name="_Toc70785292"/>
       <w:r>
         <w:lastRenderedPageBreak/>
         <w:t>Component Selection and Controller</w:t>
@@ -8382,7 +8398,21 @@
         <w:rPr>
           <w:szCs w:val="24"/>
         </w:rPr>
-        <w:t xml:space="preserve">In this part of the report, selected components, purposes and outcomes will be discussed. Basically, to design a system with an analog controller, we firstly selected </w:t>
+        <w:t xml:space="preserve">In this part of the report, selected components, </w:t>
+      </w:r>
+      <w:proofErr w:type="gramStart"/>
+      <w:r>
+        <w:rPr>
+          <w:szCs w:val="24"/>
+        </w:rPr>
+        <w:t>purposes</w:t>
+      </w:r>
+      <w:proofErr w:type="gramEnd"/>
+      <w:r>
+        <w:rPr>
+          <w:szCs w:val="24"/>
+        </w:rPr>
+        <w:t xml:space="preserve"> and outcomes will be discussed. Basically, to design a system with an analog controller, we firstly selected </w:t>
       </w:r>
       <w:r>
         <w:rPr>
@@ -8405,7 +8435,7 @@
           <w:numId w:val="9"/>
         </w:numPr>
       </w:pPr>
-      <w:bookmarkStart w:id="6" w:name="_Toc70695102"/>
+      <w:bookmarkStart w:id="6" w:name="_Toc70785293"/>
       <w:r>
         <w:t>Controller</w:t>
       </w:r>
@@ -8532,7 +8562,35 @@
         <w:rPr>
           <w:szCs w:val="24"/>
         </w:rPr>
-        <w:t>The main advantage of LT8316 is, the voltage feedback of the output voltage is taken from a tertiary winding, which means that, in closed loop control we do not need any opto-coupler or other kind of isolation, which is a cost-effective solution. Moreover, we will only place the third winding into out transformer core with a very thin cable due to high impedance of sense pins, so we will save space compared with opto-coupler isolation case. In addition, opto-couplers are very sensitive components, and generally they need 3.3V or 5V supply, however we do not need any power IC, thanks to tertiary winding. The feedback resistor selection will be discussed in feedback resistor part. We are able to use the tertiary winding as a solution of LT8316, which is boundary mode operation. In this mode, the output voltage is sampled from the tertiary winding, when the secondary current is almost zero. The falling voltage is detected by DCM pin by sensing dV/dT and sampled from FB pin. With the boundary operation, the output diode voltage drops to zero in every cycle, so parasitic resistive voltage drops do not cause load regulation errors. Moreover, with the boundary operation we can select a smaller transformer compared with CCM.</w:t>
+        <w:t xml:space="preserve">The main advantage of LT8316 is, the voltage feedback of the output voltage is taken from a tertiary winding, which means that, in closed loop control we do not need any opto-coupler or other kind of isolation, which is a cost-effective solution. Moreover, we will only place the third winding into out transformer core with a very thin cable due to high impedance of sense pins, so we will save space compared with opto-coupler isolation case. In addition, opto-couplers are very sensitive components, and generally they need 3.3V or 5V supply, however we do not need any power IC, thanks to tertiary winding. The feedback resistor selection will be discussed in feedback resistor part. We </w:t>
+      </w:r>
+      <w:proofErr w:type="gramStart"/>
+      <w:r>
+        <w:rPr>
+          <w:szCs w:val="24"/>
+        </w:rPr>
+        <w:t>are able to</w:t>
+      </w:r>
+      <w:proofErr w:type="gramEnd"/>
+      <w:r>
+        <w:rPr>
+          <w:szCs w:val="24"/>
+        </w:rPr>
+        <w:t xml:space="preserve"> use the tertiary winding as a solution of LT8316, which is boundary mode operation. In this mode, the output voltage is sampled from the tertiary winding, when the secondary current is almost zero. The falling voltage is detected by DCM pin by sensing </w:t>
+      </w:r>
+      <w:proofErr w:type="spellStart"/>
+      <w:r>
+        <w:rPr>
+          <w:szCs w:val="24"/>
+        </w:rPr>
+        <w:t>dV</w:t>
+      </w:r>
+      <w:proofErr w:type="spellEnd"/>
+      <w:r>
+        <w:rPr>
+          <w:szCs w:val="24"/>
+        </w:rPr>
+        <w:t>/dT and sampled from FB pin. With the boundary operation, the output diode voltage drops to zero in every cycle, so parasitic resistive voltage drops do not cause load regulation errors. Moreover, with the boundary operation we can select a smaller transformer compared with CCM.</w:t>
       </w:r>
     </w:p>
     <w:p>
@@ -8679,27 +8737,14 @@
       <w:r>
         <w:t xml:space="preserve">Figure </w:t>
       </w:r>
-      <w:r>
-        <w:fldChar w:fldCharType="begin"/>
-      </w:r>
-      <w:r>
-        <w:instrText xml:space="preserve"> SEQ Figure \* ARABIC </w:instrText>
-      </w:r>
-      <w:r>
-        <w:fldChar w:fldCharType="separate"/>
-      </w:r>
-      <w:r>
-        <w:rPr>
-          <w:noProof/>
-        </w:rPr>
-        <w:t>7</w:t>
-      </w:r>
-      <w:r>
-        <w:rPr>
-          <w:noProof/>
-        </w:rPr>
-        <w:fldChar w:fldCharType="end"/>
-      </w:r>
+      <w:fldSimple w:instr=" SEQ Figure \* ARABIC ">
+        <w:r>
+          <w:rPr>
+            <w:noProof/>
+          </w:rPr>
+          <w:t>7</w:t>
+        </w:r>
+      </w:fldSimple>
       <w:r>
         <w:t xml:space="preserve"> Typical Application of LT8316</w:t>
       </w:r>
@@ -8729,7 +8774,7 @@
           <w:numId w:val="5"/>
         </w:numPr>
       </w:pPr>
-      <w:bookmarkStart w:id="7" w:name="_Toc70695103"/>
+      <w:bookmarkStart w:id="7" w:name="_Toc70785294"/>
       <w:r>
         <w:t>Discrete Component Selection</w:t>
       </w:r>
@@ -10523,7 +10568,21 @@
         <w:rPr>
           <w:szCs w:val="24"/>
         </w:rPr>
-        <w:t xml:space="preserve"> detailed simulation part, the output capacitor has nearly 20A current ripple, so in order to stay in %4 voltage ripple criteria, the equivalent ESR must be maximum </w:t>
+        <w:t xml:space="preserve"> detailed simulation part, the output capacitor has nearly 20A current ripple, so </w:t>
+      </w:r>
+      <w:proofErr w:type="gramStart"/>
+      <w:r>
+        <w:rPr>
+          <w:szCs w:val="24"/>
+        </w:rPr>
+        <w:t>in order to</w:t>
+      </w:r>
+      <w:proofErr w:type="gramEnd"/>
+      <w:r>
+        <w:rPr>
+          <w:szCs w:val="24"/>
+        </w:rPr>
+        <w:t xml:space="preserve"> stay in %4 voltage ripple criteria, the equivalent ESR must be maximum </w:t>
       </w:r>
       <w:r>
         <w:rPr>
@@ -10671,7 +10730,35 @@
         <w:rPr>
           <w:szCs w:val="24"/>
         </w:rPr>
-        <w:t>, and as seen in datasheet, the manufacturer proposes a D-Z snubber upper side of the switch, to prevent the switch and the circuit from voltage spikes. When we investigate the demo-board of the controller, the diode sees 400V maximum, and each of the zener seed 90V, moreover both zener diodes are same and has a resistance of 60</w:t>
+        <w:t xml:space="preserve">, and as seen in datasheet, the manufacturer proposes a D-Z snubber upper side of the switch, to prevent the switch and the circuit from voltage spikes. When we investigate the demo-board of the controller, the diode sees 400V maximum, and each of the </w:t>
+      </w:r>
+      <w:proofErr w:type="spellStart"/>
+      <w:r>
+        <w:rPr>
+          <w:szCs w:val="24"/>
+        </w:rPr>
+        <w:t>zener</w:t>
+      </w:r>
+      <w:proofErr w:type="spellEnd"/>
+      <w:r>
+        <w:rPr>
+          <w:szCs w:val="24"/>
+        </w:rPr>
+        <w:t xml:space="preserve"> seed 90V, moreover both </w:t>
+      </w:r>
+      <w:proofErr w:type="spellStart"/>
+      <w:r>
+        <w:rPr>
+          <w:szCs w:val="24"/>
+        </w:rPr>
+        <w:t>zener</w:t>
+      </w:r>
+      <w:proofErr w:type="spellEnd"/>
+      <w:r>
+        <w:rPr>
+          <w:szCs w:val="24"/>
+        </w:rPr>
+        <w:t xml:space="preserve"> diodes are same and has a resistance of 60</w:t>
       </w:r>
       <w:r>
         <w:rPr>
@@ -10719,7 +10806,21 @@
         <w:rPr>
           <w:szCs w:val="24"/>
         </w:rPr>
-        <w:t xml:space="preserve"> zener diode. While selecting these components, we are tried to stay similar with demo-board.</w:t>
+        <w:t xml:space="preserve"> </w:t>
+      </w:r>
+      <w:proofErr w:type="spellStart"/>
+      <w:r>
+        <w:rPr>
+          <w:szCs w:val="24"/>
+        </w:rPr>
+        <w:t>zener</w:t>
+      </w:r>
+      <w:proofErr w:type="spellEnd"/>
+      <w:r>
+        <w:rPr>
+          <w:szCs w:val="24"/>
+        </w:rPr>
+        <w:t xml:space="preserve"> diode. While selecting these components, we are tried to stay similar with demo-board.</w:t>
       </w:r>
     </w:p>
     <w:p>
@@ -10808,7 +10909,49 @@
         <w:rPr>
           <w:szCs w:val="24"/>
         </w:rPr>
-        <w:t>In this part of the report, we have discussed all of critical components that are critical for our project to work in the desired requirements range. We have selected all of the components by considering minimum and maximum requirements, inputs and outputs. While designing our schematic, there will be some consumables, which are some capacitors, resistors or diodes that the controller or other components are needed as by-pass, noise filtering etc. Th</w:t>
+        <w:t xml:space="preserve">In this part of the report, we have discussed </w:t>
+      </w:r>
+      <w:proofErr w:type="gramStart"/>
+      <w:r>
+        <w:rPr>
+          <w:szCs w:val="24"/>
+        </w:rPr>
+        <w:t>all of</w:t>
+      </w:r>
+      <w:proofErr w:type="gramEnd"/>
+      <w:r>
+        <w:rPr>
+          <w:szCs w:val="24"/>
+        </w:rPr>
+        <w:t xml:space="preserve"> critical components that are critical for our project to work in the desired requirements range. We have selected </w:t>
+      </w:r>
+      <w:proofErr w:type="gramStart"/>
+      <w:r>
+        <w:rPr>
+          <w:szCs w:val="24"/>
+        </w:rPr>
+        <w:t>all of</w:t>
+      </w:r>
+      <w:proofErr w:type="gramEnd"/>
+      <w:r>
+        <w:rPr>
+          <w:szCs w:val="24"/>
+        </w:rPr>
+        <w:t xml:space="preserve"> the components by considering minimum and maximum requirements, inputs and outputs. While designing our schematic, there will be some consumables, which are some capacitors, </w:t>
+      </w:r>
+      <w:proofErr w:type="gramStart"/>
+      <w:r>
+        <w:rPr>
+          <w:szCs w:val="24"/>
+        </w:rPr>
+        <w:t>resistors</w:t>
+      </w:r>
+      <w:proofErr w:type="gramEnd"/>
+      <w:r>
+        <w:rPr>
+          <w:szCs w:val="24"/>
+        </w:rPr>
+        <w:t xml:space="preserve"> or diodes that the controller or other components are needed as by-pass, noise filtering etc. Th</w:t>
       </w:r>
       <w:r>
         <w:rPr>
@@ -10891,7 +11034,7 @@
           <w:numId w:val="6"/>
         </w:numPr>
       </w:pPr>
-      <w:bookmarkStart w:id="8" w:name="_Toc70695104"/>
+      <w:bookmarkStart w:id="8" w:name="_Toc70785295"/>
       <w:r>
         <w:t>Detailed Simulation Results</w:t>
       </w:r>
@@ -10973,27 +11116,14 @@
       <w:r>
         <w:t xml:space="preserve">Figure </w:t>
       </w:r>
-      <w:r>
-        <w:fldChar w:fldCharType="begin"/>
-      </w:r>
-      <w:r>
-        <w:instrText xml:space="preserve"> SEQ Figure \* ARABIC </w:instrText>
-      </w:r>
-      <w:r>
-        <w:fldChar w:fldCharType="separate"/>
-      </w:r>
-      <w:r>
-        <w:rPr>
-          <w:noProof/>
-        </w:rPr>
-        <w:t>8</w:t>
-      </w:r>
-      <w:r>
-        <w:rPr>
-          <w:noProof/>
-        </w:rPr>
-        <w:fldChar w:fldCharType="end"/>
-      </w:r>
+      <w:fldSimple w:instr=" SEQ Figure \* ARABIC ">
+        <w:r>
+          <w:rPr>
+            <w:noProof/>
+          </w:rPr>
+          <w:t>8</w:t>
+        </w:r>
+      </w:fldSimple>
       <w:r>
         <w:t xml:space="preserve"> Complete Circuit Diagram</w:t>
       </w:r>
@@ -11082,27 +11212,14 @@
       <w:r>
         <w:t xml:space="preserve">Figure </w:t>
       </w:r>
-      <w:r>
-        <w:fldChar w:fldCharType="begin"/>
-      </w:r>
-      <w:r>
-        <w:instrText xml:space="preserve"> SEQ Figure \* ARABIC </w:instrText>
-      </w:r>
-      <w:r>
-        <w:fldChar w:fldCharType="separate"/>
-      </w:r>
-      <w:r>
-        <w:rPr>
-          <w:noProof/>
-        </w:rPr>
-        <w:t>9</w:t>
-      </w:r>
-      <w:r>
-        <w:rPr>
-          <w:noProof/>
-        </w:rPr>
-        <w:fldChar w:fldCharType="end"/>
-      </w:r>
+      <w:fldSimple w:instr=" SEQ Figure \* ARABIC ">
+        <w:r>
+          <w:rPr>
+            <w:noProof/>
+          </w:rPr>
+          <w:t>9</w:t>
+        </w:r>
+      </w:fldSimple>
       <w:r>
         <w:t xml:space="preserve"> Varying Input Voltage</w:t>
       </w:r>
@@ -11163,30 +11280,14 @@
       <w:r>
         <w:t xml:space="preserve">Figure </w:t>
       </w:r>
-      <w:r>
-        <w:fldChar w:fldCharType="begin"/>
-      </w:r>
-      <w:r>
-        <w:instrText xml:space="preserve"> </w:instrText>
-      </w:r>
-      <w:r>
-        <w:instrText xml:space="preserve">SEQ Figure \* ARABIC </w:instrText>
-      </w:r>
-      <w:r>
-        <w:fldChar w:fldCharType="separate"/>
-      </w:r>
-      <w:r>
-        <w:rPr>
-          <w:noProof/>
-        </w:rPr>
-        <w:t>10</w:t>
-      </w:r>
-      <w:r>
-        <w:rPr>
-          <w:noProof/>
-        </w:rPr>
-        <w:fldChar w:fldCharType="end"/>
-      </w:r>
+      <w:fldSimple w:instr=" SEQ Figure \* ARABIC ">
+        <w:r>
+          <w:rPr>
+            <w:noProof/>
+          </w:rPr>
+          <w:t>10</w:t>
+        </w:r>
+      </w:fldSimple>
       <w:r>
         <w:t xml:space="preserve"> Output Voltage Performance for Varying Input Voltage</w:t>
       </w:r>
@@ -11247,27 +11348,14 @@
       <w:r>
         <w:t xml:space="preserve">Figure </w:t>
       </w:r>
-      <w:r>
-        <w:fldChar w:fldCharType="begin"/>
-      </w:r>
-      <w:r>
-        <w:instrText xml:space="preserve"> SEQ Figure \* ARABIC </w:instrText>
-      </w:r>
-      <w:r>
-        <w:fldChar w:fldCharType="separate"/>
-      </w:r>
-      <w:r>
-        <w:rPr>
-          <w:noProof/>
-        </w:rPr>
-        <w:t>11</w:t>
-      </w:r>
-      <w:r>
-        <w:rPr>
-          <w:noProof/>
-        </w:rPr>
-        <w:fldChar w:fldCharType="end"/>
-      </w:r>
+      <w:fldSimple w:instr=" SEQ Figure \* ARABIC ">
+        <w:r>
+          <w:rPr>
+            <w:noProof/>
+          </w:rPr>
+          <w:t>11</w:t>
+        </w:r>
+      </w:fldSimple>
       <w:r>
         <w:t xml:space="preserve"> Output Voltage Ripple for Varying Input Voltage</w:t>
       </w:r>
@@ -11363,27 +11451,14 @@
       <w:r>
         <w:t xml:space="preserve">Figure </w:t>
       </w:r>
-      <w:r>
-        <w:fldChar w:fldCharType="begin"/>
-      </w:r>
-      <w:r>
-        <w:instrText xml:space="preserve"> SEQ Figure \* ARABIC </w:instrText>
-      </w:r>
-      <w:r>
-        <w:fldChar w:fldCharType="separate"/>
-      </w:r>
-      <w:r>
-        <w:rPr>
-          <w:noProof/>
-        </w:rPr>
-        <w:t>12</w:t>
-      </w:r>
-      <w:r>
-        <w:rPr>
-          <w:noProof/>
-        </w:rPr>
-        <w:fldChar w:fldCharType="end"/>
-      </w:r>
+      <w:fldSimple w:instr=" SEQ Figure \* ARABIC ">
+        <w:r>
+          <w:rPr>
+            <w:noProof/>
+          </w:rPr>
+          <w:t>12</w:t>
+        </w:r>
+      </w:fldSimple>
       <w:r>
         <w:t xml:space="preserve"> Output Voltage Performance for 220V Input Voltage</w:t>
       </w:r>
@@ -11457,30 +11532,22 @@
       <w:r>
         <w:t xml:space="preserve">Figure </w:t>
       </w:r>
-      <w:r>
-        <w:fldChar w:fldCharType="begin"/>
-      </w:r>
-      <w:r>
-        <w:instrText xml:space="preserve"> SEQ Figure \* ARABIC </w:instrText>
-      </w:r>
-      <w:r>
-        <w:fldChar w:fldCharType="separate"/>
-      </w:r>
-      <w:r>
-        <w:rPr>
-          <w:noProof/>
-        </w:rPr>
-        <w:t>13</w:t>
-      </w:r>
-      <w:r>
-        <w:rPr>
-          <w:noProof/>
-        </w:rPr>
-        <w:fldChar w:fldCharType="end"/>
-      </w:r>
-      <w:r>
-        <w:t xml:space="preserve"> Output Voltage Waveform for 220V (left) and 400V(right) Input Voltage</w:t>
-      </w:r>
+      <w:fldSimple w:instr=" SEQ Figure \* ARABIC ">
+        <w:r>
+          <w:rPr>
+            <w:noProof/>
+          </w:rPr>
+          <w:t>13</w:t>
+        </w:r>
+      </w:fldSimple>
+      <w:r>
+        <w:t xml:space="preserve"> Output Voltage Waveform for 220V (left) and 400V(right) Input </w:t>
+      </w:r>
+      <w:proofErr w:type="gramStart"/>
+      <w:r>
+        <w:t>Voltage</w:t>
+      </w:r>
+      <w:proofErr w:type="gramEnd"/>
     </w:p>
     <w:p>
       <w:pPr>
@@ -11553,27 +11620,14 @@
       <w:r>
         <w:t xml:space="preserve">Figure </w:t>
       </w:r>
-      <w:r>
-        <w:fldChar w:fldCharType="begin"/>
-      </w:r>
-      <w:r>
-        <w:instrText xml:space="preserve"> SEQ Figure \* ARABIC </w:instrText>
-      </w:r>
-      <w:r>
-        <w:fldChar w:fldCharType="separate"/>
-      </w:r>
-      <w:r>
-        <w:rPr>
-          <w:noProof/>
-        </w:rPr>
-        <w:t>14</w:t>
-      </w:r>
-      <w:r>
-        <w:rPr>
-          <w:noProof/>
-        </w:rPr>
-        <w:fldChar w:fldCharType="end"/>
-      </w:r>
+      <w:fldSimple w:instr=" SEQ Figure \* ARABIC ">
+        <w:r>
+          <w:rPr>
+            <w:noProof/>
+          </w:rPr>
+          <w:t>14</w:t>
+        </w:r>
+      </w:fldSimple>
       <w:r>
         <w:t xml:space="preserve"> </w:t>
       </w:r>
@@ -11596,8 +11650,13 @@
         <w:t xml:space="preserve"> (right)</w:t>
       </w:r>
       <w:r>
-        <w:t xml:space="preserve"> Input Voltage</w:t>
-      </w:r>
+        <w:t xml:space="preserve"> Input </w:t>
+      </w:r>
+      <w:proofErr w:type="gramStart"/>
+      <w:r>
+        <w:t>Voltage</w:t>
+      </w:r>
+      <w:proofErr w:type="gramEnd"/>
     </w:p>
     <w:p>
       <w:pPr>
@@ -11689,33 +11748,25 @@
       <w:r>
         <w:t xml:space="preserve">Figure </w:t>
       </w:r>
-      <w:r>
-        <w:fldChar w:fldCharType="begin"/>
-      </w:r>
-      <w:r>
-        <w:instrText xml:space="preserve"> SEQ Figure \* ARABIC </w:instrText>
-      </w:r>
-      <w:r>
-        <w:fldChar w:fldCharType="separate"/>
-      </w:r>
-      <w:r>
-        <w:rPr>
-          <w:noProof/>
-        </w:rPr>
-        <w:t>15</w:t>
-      </w:r>
-      <w:r>
-        <w:rPr>
-          <w:noProof/>
-        </w:rPr>
-        <w:fldChar w:fldCharType="end"/>
-      </w:r>
+      <w:fldSimple w:instr=" SEQ Figure \* ARABIC ">
+        <w:r>
+          <w:rPr>
+            <w:noProof/>
+          </w:rPr>
+          <w:t>15</w:t>
+        </w:r>
+      </w:fldSimple>
       <w:r>
         <w:t xml:space="preserve"> </w:t>
       </w:r>
       <w:r>
-        <w:t>Output Diode Current Waveform for 200V (left) and 400V (right) Input Voltage</w:t>
-      </w:r>
+        <w:t xml:space="preserve">Output Diode Current Waveform for 200V (left) and 400V (right) Input </w:t>
+      </w:r>
+      <w:proofErr w:type="gramStart"/>
+      <w:r>
+        <w:t>Voltage</w:t>
+      </w:r>
+      <w:proofErr w:type="gramEnd"/>
     </w:p>
     <w:p>
       <w:pPr>
@@ -11773,33 +11824,25 @@
       <w:r>
         <w:t xml:space="preserve">Figure </w:t>
       </w:r>
-      <w:r>
-        <w:fldChar w:fldCharType="begin"/>
-      </w:r>
-      <w:r>
-        <w:instrText xml:space="preserve"> SEQ Figure \* ARABIC </w:instrText>
-      </w:r>
-      <w:r>
-        <w:fldChar w:fldCharType="separate"/>
-      </w:r>
-      <w:r>
-        <w:rPr>
-          <w:noProof/>
-        </w:rPr>
-        <w:t>16</w:t>
-      </w:r>
-      <w:r>
-        <w:rPr>
-          <w:noProof/>
-        </w:rPr>
-        <w:fldChar w:fldCharType="end"/>
-      </w:r>
+      <w:fldSimple w:instr=" SEQ Figure \* ARABIC ">
+        <w:r>
+          <w:rPr>
+            <w:noProof/>
+          </w:rPr>
+          <w:t>16</w:t>
+        </w:r>
+      </w:fldSimple>
       <w:r>
         <w:t xml:space="preserve"> </w:t>
       </w:r>
       <w:r>
-        <w:t>Output Diode Voltage Waveform for 220V (left) and 400V (right) Input Voltage</w:t>
-      </w:r>
+        <w:t xml:space="preserve">Output Diode Voltage Waveform for 220V (left) and 400V (right) Input </w:t>
+      </w:r>
+      <w:proofErr w:type="gramStart"/>
+      <w:r>
+        <w:t>Voltage</w:t>
+      </w:r>
+      <w:proofErr w:type="gramEnd"/>
     </w:p>
     <w:p>
       <w:pPr>
@@ -11886,33 +11929,25 @@
       <w:r>
         <w:t xml:space="preserve">Figure </w:t>
       </w:r>
-      <w:r>
-        <w:fldChar w:fldCharType="begin"/>
-      </w:r>
-      <w:r>
-        <w:instrText xml:space="preserve"> SEQ Figure \* ARABIC </w:instrText>
-      </w:r>
-      <w:r>
-        <w:fldChar w:fldCharType="separate"/>
-      </w:r>
-      <w:r>
-        <w:rPr>
-          <w:noProof/>
-        </w:rPr>
-        <w:t>17</w:t>
-      </w:r>
-      <w:r>
-        <w:rPr>
-          <w:noProof/>
-        </w:rPr>
-        <w:fldChar w:fldCharType="end"/>
-      </w:r>
+      <w:fldSimple w:instr=" SEQ Figure \* ARABIC ">
+        <w:r>
+          <w:rPr>
+            <w:noProof/>
+          </w:rPr>
+          <w:t>17</w:t>
+        </w:r>
+      </w:fldSimple>
       <w:r>
         <w:t xml:space="preserve"> </w:t>
       </w:r>
       <w:r>
-        <w:t>MOSFET Gate Voltage Waveform for 220V (left) and 400V (right) Input Voltage</w:t>
-      </w:r>
+        <w:t xml:space="preserve">MOSFET Gate Voltage Waveform for 220V (left) and 400V (right) Input </w:t>
+      </w:r>
+      <w:proofErr w:type="gramStart"/>
+      <w:r>
+        <w:t>Voltage</w:t>
+      </w:r>
+      <w:proofErr w:type="gramEnd"/>
     </w:p>
     <w:p>
       <w:pPr>
@@ -11971,33 +12006,25 @@
       <w:r>
         <w:t xml:space="preserve">Figure </w:t>
       </w:r>
-      <w:r>
-        <w:fldChar w:fldCharType="begin"/>
-      </w:r>
-      <w:r>
-        <w:instrText xml:space="preserve"> SEQ Figure \* ARABIC </w:instrText>
-      </w:r>
-      <w:r>
-        <w:fldChar w:fldCharType="separate"/>
-      </w:r>
-      <w:r>
-        <w:rPr>
-          <w:noProof/>
-        </w:rPr>
-        <w:t>18</w:t>
-      </w:r>
-      <w:r>
-        <w:rPr>
-          <w:noProof/>
-        </w:rPr>
-        <w:fldChar w:fldCharType="end"/>
-      </w:r>
+      <w:fldSimple w:instr=" SEQ Figure \* ARABIC ">
+        <w:r>
+          <w:rPr>
+            <w:noProof/>
+          </w:rPr>
+          <w:t>18</w:t>
+        </w:r>
+      </w:fldSimple>
       <w:r>
         <w:t xml:space="preserve"> </w:t>
       </w:r>
       <w:r>
-        <w:t>MOSFET Current Waveform for 200V (left)and 400V (right) Input Voltage</w:t>
-      </w:r>
+        <w:t xml:space="preserve">MOSFET Current Waveform for 200V (left)and 400V (right) Input </w:t>
+      </w:r>
+      <w:proofErr w:type="gramStart"/>
+      <w:r>
+        <w:t>Voltage</w:t>
+      </w:r>
+      <w:proofErr w:type="gramEnd"/>
     </w:p>
     <w:p>
       <w:pPr>
@@ -12084,27 +12111,14 @@
       <w:r>
         <w:t xml:space="preserve">Figure </w:t>
       </w:r>
-      <w:r>
-        <w:fldChar w:fldCharType="begin"/>
-      </w:r>
-      <w:r>
-        <w:instrText xml:space="preserve"> SEQ Figure \* ARABIC </w:instrText>
-      </w:r>
-      <w:r>
-        <w:fldChar w:fldCharType="separate"/>
-      </w:r>
-      <w:r>
-        <w:rPr>
-          <w:noProof/>
-        </w:rPr>
-        <w:t>19</w:t>
-      </w:r>
-      <w:r>
-        <w:rPr>
-          <w:noProof/>
-        </w:rPr>
-        <w:fldChar w:fldCharType="end"/>
-      </w:r>
+      <w:fldSimple w:instr=" SEQ Figure \* ARABIC ">
+        <w:r>
+          <w:rPr>
+            <w:noProof/>
+          </w:rPr>
+          <w:t>19</w:t>
+        </w:r>
+      </w:fldSimple>
       <w:r>
         <w:t xml:space="preserve"> </w:t>
       </w:r>
@@ -12127,8 +12141,13 @@
         <w:t xml:space="preserve"> (right)</w:t>
       </w:r>
       <w:r>
-        <w:t xml:space="preserve"> Input Voltage</w:t>
-      </w:r>
+        <w:t xml:space="preserve"> Input </w:t>
+      </w:r>
+      <w:proofErr w:type="gramStart"/>
+      <w:r>
+        <w:t>Voltage</w:t>
+      </w:r>
+      <w:proofErr w:type="gramEnd"/>
     </w:p>
     <w:p>
       <w:pPr>
@@ -12186,27 +12205,14 @@
       <w:r>
         <w:t xml:space="preserve">Figure </w:t>
       </w:r>
-      <w:r>
-        <w:fldChar w:fldCharType="begin"/>
-      </w:r>
-      <w:r>
-        <w:instrText xml:space="preserve"> SEQ Figure \* ARABIC </w:instrText>
-      </w:r>
-      <w:r>
-        <w:fldChar w:fldCharType="separate"/>
-      </w:r>
-      <w:r>
-        <w:rPr>
-          <w:noProof/>
-        </w:rPr>
-        <w:t>20</w:t>
-      </w:r>
-      <w:r>
-        <w:rPr>
-          <w:noProof/>
-        </w:rPr>
-        <w:fldChar w:fldCharType="end"/>
-      </w:r>
+      <w:fldSimple w:instr=" SEQ Figure \* ARABIC ">
+        <w:r>
+          <w:rPr>
+            <w:noProof/>
+          </w:rPr>
+          <w:t>20</w:t>
+        </w:r>
+      </w:fldSimple>
       <w:r>
         <w:t xml:space="preserve"> </w:t>
       </w:r>
@@ -12229,8 +12235,13 @@
         <w:t xml:space="preserve"> (right)</w:t>
       </w:r>
       <w:r>
-        <w:t xml:space="preserve"> Input Voltage</w:t>
-      </w:r>
+        <w:t xml:space="preserve"> Input </w:t>
+      </w:r>
+      <w:proofErr w:type="gramStart"/>
+      <w:r>
+        <w:t>Voltage</w:t>
+      </w:r>
+      <w:proofErr w:type="gramEnd"/>
     </w:p>
     <w:p>
       <w:pPr>
@@ -12310,27 +12321,14 @@
       <w:r>
         <w:t xml:space="preserve">Figure </w:t>
       </w:r>
-      <w:r>
-        <w:fldChar w:fldCharType="begin"/>
-      </w:r>
-      <w:r>
-        <w:instrText xml:space="preserve"> SEQ Figure \* ARABIC </w:instrText>
-      </w:r>
-      <w:r>
-        <w:fldChar w:fldCharType="separate"/>
-      </w:r>
-      <w:r>
-        <w:rPr>
-          <w:noProof/>
-        </w:rPr>
-        <w:t>21</w:t>
-      </w:r>
-      <w:r>
-        <w:rPr>
-          <w:noProof/>
-        </w:rPr>
-        <w:fldChar w:fldCharType="end"/>
-      </w:r>
+      <w:fldSimple w:instr=" SEQ Figure \* ARABIC ">
+        <w:r>
+          <w:rPr>
+            <w:noProof/>
+          </w:rPr>
+          <w:t>21</w:t>
+        </w:r>
+      </w:fldSimple>
       <w:r>
         <w:t xml:space="preserve"> </w:t>
       </w:r>
@@ -12353,8 +12351,13 @@
         <w:t xml:space="preserve"> (right)</w:t>
       </w:r>
       <w:r>
-        <w:t xml:space="preserve"> Input Voltage</w:t>
-      </w:r>
+        <w:t xml:space="preserve"> Input </w:t>
+      </w:r>
+      <w:proofErr w:type="gramStart"/>
+      <w:r>
+        <w:t>Voltage</w:t>
+      </w:r>
+      <w:proofErr w:type="gramEnd"/>
     </w:p>
     <w:p>
       <w:pPr>
@@ -12367,7 +12370,15 @@
         <w:t>22</w:t>
       </w:r>
       <w:r>
-        <w:t>, voltage waveforms of snubber zener diode can be seen.</w:t>
+        <w:t xml:space="preserve">, voltage waveforms of snubber </w:t>
+      </w:r>
+      <w:proofErr w:type="spellStart"/>
+      <w:r>
+        <w:t>zener</w:t>
+      </w:r>
+      <w:proofErr w:type="spellEnd"/>
+      <w:r>
+        <w:t xml:space="preserve"> diode can be seen.</w:t>
       </w:r>
     </w:p>
     <w:p>
@@ -12426,29 +12437,24 @@
       <w:r>
         <w:t xml:space="preserve">Figure </w:t>
       </w:r>
-      <w:r>
-        <w:fldChar w:fldCharType="begin"/>
-      </w:r>
-      <w:r>
-        <w:instrText xml:space="preserve"> SEQ Figure \* ARABIC </w:instrText>
-      </w:r>
-      <w:r>
-        <w:fldChar w:fldCharType="separate"/>
-      </w:r>
-      <w:r>
-        <w:rPr>
-          <w:noProof/>
-        </w:rPr>
-        <w:t>22</w:t>
-      </w:r>
-      <w:r>
-        <w:rPr>
-          <w:noProof/>
-        </w:rPr>
-        <w:fldChar w:fldCharType="end"/>
-      </w:r>
-      <w:r>
-        <w:t xml:space="preserve"> Snubber Zener Diode Voltage Waveform for 200V (left) and 400V(right) Input Voltage </w:t>
+      <w:fldSimple w:instr=" SEQ Figure \* ARABIC ">
+        <w:r>
+          <w:rPr>
+            <w:noProof/>
+          </w:rPr>
+          <w:t>22</w:t>
+        </w:r>
+      </w:fldSimple>
+      <w:r>
+        <w:t xml:space="preserve"> Snubber Zener Diode Voltage Waveform for 200V (left) and 400V(right) Input </w:t>
+      </w:r>
+      <w:proofErr w:type="gramStart"/>
+      <w:r>
+        <w:t>Voltage</w:t>
+      </w:r>
+      <w:proofErr w:type="gramEnd"/>
+      <w:r>
+        <w:t xml:space="preserve"> </w:t>
       </w:r>
     </w:p>
     <w:p>
@@ -12456,7 +12462,15 @@
         <w:ind w:firstLine="340"/>
       </w:pPr>
       <w:r>
-        <w:t>As can be seen in the above figures, while the snubber diode should withstand at least 400V, the zener diodes should withstand only 30V. These values are important for snubber diode selections.</w:t>
+        <w:t xml:space="preserve">As can be seen in the above figures, while the snubber diode should withstand at least 400V, the </w:t>
+      </w:r>
+      <w:proofErr w:type="spellStart"/>
+      <w:r>
+        <w:t>zener</w:t>
+      </w:r>
+      <w:proofErr w:type="spellEnd"/>
+      <w:r>
+        <w:t xml:space="preserve"> diodes should withstand only 30V. These values are important for snubber diode selections.</w:t>
       </w:r>
     </w:p>
     <w:p>
@@ -12467,7 +12481,7 @@
           <w:numId w:val="6"/>
         </w:numPr>
       </w:pPr>
-      <w:bookmarkStart w:id="9" w:name="_Toc70695105"/>
+      <w:bookmarkStart w:id="9" w:name="_Toc70785296"/>
       <w:r>
         <w:t>Hardware Design</w:t>
       </w:r>
@@ -12477,7 +12491,7 @@
       <w:pPr>
         <w:pStyle w:val="Balk2"/>
       </w:pPr>
-      <w:bookmarkStart w:id="10" w:name="_Toc70695106"/>
+      <w:bookmarkStart w:id="10" w:name="_Toc70785297"/>
       <w:r>
         <w:t xml:space="preserve">8.1. </w:t>
       </w:r>
@@ -12509,7 +12523,35 @@
         <w:rPr>
           <w:szCs w:val="24"/>
         </w:rPr>
-        <w:t xml:space="preserve"> Flyback Converter hardware, by considering detailed simulation with LT8316 and DC2718A Demo Board Schematic, which is a 16V-600V input, 12V-3A output Flyback Converter demo board with LT8316. As a consequence of having a capable controller and tertiary winding transformer, we do not need any digital isolator (i.e. optocoupler) between two isolation boundaries.  So, we have concluded our schematic with controller, transformer, connectors and some discrete components (discussed in component selection part) such as resistors, capacitors, diodes. We have not needed any extra ICs.</w:t>
+        <w:t xml:space="preserve"> Flyback Converter hardware, by considering detailed simulation with LT8316 and DC2718A Demo Board Schematic, which is a 16V-600V input, 12V-3A output Flyback Converter demo board with LT8316. As a consequence of having a capable controller and tertiary winding transformer, we do not need any digital isolator (</w:t>
+      </w:r>
+      <w:proofErr w:type="gramStart"/>
+      <w:r>
+        <w:rPr>
+          <w:szCs w:val="24"/>
+        </w:rPr>
+        <w:t>i.e.</w:t>
+      </w:r>
+      <w:proofErr w:type="gramEnd"/>
+      <w:r>
+        <w:rPr>
+          <w:szCs w:val="24"/>
+        </w:rPr>
+        <w:t xml:space="preserve"> optocoupler) between two isolation boundaries.  So, we have concluded our schematic with controller, transformer, </w:t>
+      </w:r>
+      <w:proofErr w:type="gramStart"/>
+      <w:r>
+        <w:rPr>
+          <w:szCs w:val="24"/>
+        </w:rPr>
+        <w:t>connectors</w:t>
+      </w:r>
+      <w:proofErr w:type="gramEnd"/>
+      <w:r>
+        <w:rPr>
+          <w:szCs w:val="24"/>
+        </w:rPr>
+        <w:t xml:space="preserve"> and some discrete components (discussed in component selection part) such as resistors, capacitors, diodes. We have not needed any extra ICs.</w:t>
       </w:r>
     </w:p>
     <w:p>
@@ -12523,7 +12565,21 @@
         <w:rPr>
           <w:szCs w:val="24"/>
         </w:rPr>
-        <w:t>In component selection part, we have discussed feedback resistors, UVLO resistors and sense resistor for controller. However, there are some additional recommended components, that we placed in our schematic design. We can have a short discussion about these components:</w:t>
+        <w:t xml:space="preserve">In component selection part, we have discussed feedback resistors, UVLO resistors and sense </w:t>
+      </w:r>
+      <w:proofErr w:type="gramStart"/>
+      <w:r>
+        <w:rPr>
+          <w:szCs w:val="24"/>
+        </w:rPr>
+        <w:t>resistor</w:t>
+      </w:r>
+      <w:proofErr w:type="gramEnd"/>
+      <w:r>
+        <w:rPr>
+          <w:szCs w:val="24"/>
+        </w:rPr>
+        <w:t xml:space="preserve"> for controller. However, there are some additional recommended components, that we placed in our schematic design. We can have a short discussion about these components:</w:t>
       </w:r>
     </w:p>
     <w:p>
@@ -12533,41 +12589,43 @@
           <w:szCs w:val="24"/>
         </w:rPr>
       </w:pPr>
+      <w:proofErr w:type="spellStart"/>
       <w:r>
         <w:rPr>
           <w:b/>
           <w:bCs/>
           <w:szCs w:val="24"/>
         </w:rPr>
-        <w:t xml:space="preserve">IntVcc Pin: </w:t>
-      </w:r>
-      <w:r>
-        <w:rPr>
-          <w:szCs w:val="24"/>
-        </w:rPr>
-        <w:t>This pin is to maintain internal supply voltage that is taken from the Bias pin. In order to do that, datasheet recommends minimum 2.2uF capacitor, in schematic we have placed a 4.7uF capacitor.</w:t>
-      </w:r>
-    </w:p>
-    <w:p>
-      <w:pPr>
-        <w:ind w:firstLine="360"/>
-        <w:rPr>
-          <w:szCs w:val="24"/>
-        </w:rPr>
-      </w:pPr>
+        <w:t>IntVcc</w:t>
+      </w:r>
+      <w:proofErr w:type="spellEnd"/>
       <w:r>
         <w:rPr>
           <w:b/>
           <w:bCs/>
           <w:szCs w:val="24"/>
         </w:rPr>
-        <w:t xml:space="preserve">Bias Pin: </w:t>
-      </w:r>
-      <w:r>
-        <w:rPr>
-          <w:szCs w:val="24"/>
-        </w:rPr>
-        <w:t>This pin takes the internal supply voltage from tertiary windings, so the datasheet recommends a bypass capacitor to ground. We have placed a 4.7uF ceramic capacitor, again.</w:t>
+        <w:t xml:space="preserve"> Pin: </w:t>
+      </w:r>
+      <w:r>
+        <w:rPr>
+          <w:szCs w:val="24"/>
+        </w:rPr>
+        <w:t xml:space="preserve">This pin is to maintain internal supply voltage that is taken from the Bias pin. </w:t>
+      </w:r>
+      <w:proofErr w:type="gramStart"/>
+      <w:r>
+        <w:rPr>
+          <w:szCs w:val="24"/>
+        </w:rPr>
+        <w:t>In order to</w:t>
+      </w:r>
+      <w:proofErr w:type="gramEnd"/>
+      <w:r>
+        <w:rPr>
+          <w:szCs w:val="24"/>
+        </w:rPr>
+        <w:t xml:space="preserve"> do that, datasheet recommends minimum 2.2uF capacitor, in schematic we have placed a 4.7uF capacitor.</w:t>
       </w:r>
     </w:p>
     <w:p>
@@ -12583,25 +12641,13 @@
           <w:bCs/>
           <w:szCs w:val="24"/>
         </w:rPr>
-        <w:t xml:space="preserve">Smode Pin: </w:t>
-      </w:r>
-      <w:r>
-        <w:rPr>
-          <w:szCs w:val="24"/>
-        </w:rPr>
-        <w:t xml:space="preserve">This pin is used for stand-by operation. In order </w:t>
-      </w:r>
-      <w:r>
-        <w:rPr>
-          <w:szCs w:val="24"/>
-        </w:rPr>
-        <w:t>t</w:t>
-      </w:r>
-      <w:r>
-        <w:rPr>
-          <w:szCs w:val="24"/>
-        </w:rPr>
-        <w:t>o avoid that we have connected it to ground.</w:t>
+        <w:t xml:space="preserve">Bias Pin: </w:t>
+      </w:r>
+      <w:r>
+        <w:rPr>
+          <w:szCs w:val="24"/>
+        </w:rPr>
+        <w:t>This pin takes the internal supply voltage from tertiary windings, so the datasheet recommends a bypass capacitor to ground. We have placed a 4.7uF ceramic capacitor, again.</w:t>
       </w:r>
     </w:p>
     <w:p>
@@ -12611,13 +12657,81 @@
           <w:szCs w:val="24"/>
         </w:rPr>
       </w:pPr>
+      <w:proofErr w:type="spellStart"/>
       <w:r>
         <w:rPr>
           <w:b/>
           <w:bCs/>
           <w:szCs w:val="24"/>
         </w:rPr>
-        <w:t xml:space="preserve">Vc Pin: </w:t>
+        <w:t>Smode</w:t>
+      </w:r>
+      <w:proofErr w:type="spellEnd"/>
+      <w:r>
+        <w:rPr>
+          <w:b/>
+          <w:bCs/>
+          <w:szCs w:val="24"/>
+        </w:rPr>
+        <w:t xml:space="preserve"> Pin: </w:t>
+      </w:r>
+      <w:r>
+        <w:rPr>
+          <w:szCs w:val="24"/>
+        </w:rPr>
+        <w:t xml:space="preserve">This pin is used for stand-by operation. </w:t>
+      </w:r>
+      <w:proofErr w:type="gramStart"/>
+      <w:r>
+        <w:rPr>
+          <w:szCs w:val="24"/>
+        </w:rPr>
+        <w:t xml:space="preserve">In order </w:t>
+      </w:r>
+      <w:r>
+        <w:rPr>
+          <w:szCs w:val="24"/>
+        </w:rPr>
+        <w:t>t</w:t>
+      </w:r>
+      <w:r>
+        <w:rPr>
+          <w:szCs w:val="24"/>
+        </w:rPr>
+        <w:t>o</w:t>
+      </w:r>
+      <w:proofErr w:type="gramEnd"/>
+      <w:r>
+        <w:rPr>
+          <w:szCs w:val="24"/>
+        </w:rPr>
+        <w:t xml:space="preserve"> avoid that we have connected it to ground.</w:t>
+      </w:r>
+    </w:p>
+    <w:p>
+      <w:pPr>
+        <w:ind w:firstLine="360"/>
+        <w:rPr>
+          <w:szCs w:val="24"/>
+        </w:rPr>
+      </w:pPr>
+      <w:proofErr w:type="spellStart"/>
+      <w:r>
+        <w:rPr>
+          <w:b/>
+          <w:bCs/>
+          <w:szCs w:val="24"/>
+        </w:rPr>
+        <w:t>Vc</w:t>
+      </w:r>
+      <w:proofErr w:type="spellEnd"/>
+      <w:r>
+        <w:rPr>
+          <w:b/>
+          <w:bCs/>
+          <w:szCs w:val="24"/>
+        </w:rPr>
+        <w:t xml:space="preserve"> Pin: </w:t>
       </w:r>
       <w:r>
         <w:rPr>
@@ -12748,7 +12862,21 @@
         <w:rPr>
           <w:szCs w:val="24"/>
         </w:rPr>
-        <w:t xml:space="preserve">In addition to these recommended components by datasheet, we have used some additional components, which are input ceramic capacitors to compensate high frequency problems from input, and we have used a MOSFET gate resistor to limit the dI/dT ratio of gate current, and </w:t>
+        <w:t xml:space="preserve">In addition to these recommended components by datasheet, we have used some additional components, which are input ceramic capacitors to compensate high frequency problems from input, and we have used a MOSFET gate resistor to limit the </w:t>
+      </w:r>
+      <w:proofErr w:type="spellStart"/>
+      <w:r>
+        <w:rPr>
+          <w:szCs w:val="24"/>
+        </w:rPr>
+        <w:t>dI</w:t>
+      </w:r>
+      <w:proofErr w:type="spellEnd"/>
+      <w:r>
+        <w:rPr>
+          <w:szCs w:val="24"/>
+        </w:rPr>
+        <w:t xml:space="preserve">/dT ratio of gate current, and </w:t>
       </w:r>
       <w:r>
         <w:rPr>
@@ -12843,27 +12971,14 @@
       <w:r>
         <w:t xml:space="preserve">Figure </w:t>
       </w:r>
-      <w:r>
-        <w:fldChar w:fldCharType="begin"/>
-      </w:r>
-      <w:r>
-        <w:instrText xml:space="preserve"> SEQ Figure \* ARABIC </w:instrText>
-      </w:r>
-      <w:r>
-        <w:fldChar w:fldCharType="separate"/>
-      </w:r>
-      <w:r>
-        <w:rPr>
-          <w:noProof/>
-        </w:rPr>
-        <w:t>23</w:t>
-      </w:r>
-      <w:r>
-        <w:rPr>
-          <w:noProof/>
-        </w:rPr>
-        <w:fldChar w:fldCharType="end"/>
-      </w:r>
+      <w:fldSimple w:instr=" SEQ Figure \* ARABIC ">
+        <w:r>
+          <w:rPr>
+            <w:noProof/>
+          </w:rPr>
+          <w:t>23</w:t>
+        </w:r>
+      </w:fldSimple>
       <w:r>
         <w:t xml:space="preserve"> </w:t>
       </w:r>
@@ -12933,30 +13048,14 @@
       <w:r>
         <w:t xml:space="preserve">Figure </w:t>
       </w:r>
-      <w:r>
-        <w:fldChar w:fldCharType="begin"/>
-      </w:r>
-      <w:r>
-        <w:instrText xml:space="preserve"> SEQ Figure \* ARABI</w:instrText>
-      </w:r>
-      <w:r>
-        <w:instrText xml:space="preserve">C </w:instrText>
-      </w:r>
-      <w:r>
-        <w:fldChar w:fldCharType="separate"/>
-      </w:r>
-      <w:r>
-        <w:rPr>
-          <w:noProof/>
-        </w:rPr>
-        <w:t>24</w:t>
-      </w:r>
-      <w:r>
-        <w:rPr>
-          <w:noProof/>
-        </w:rPr>
-        <w:fldChar w:fldCharType="end"/>
-      </w:r>
+      <w:fldSimple w:instr=" SEQ Figure \* ARABIC ">
+        <w:r>
+          <w:rPr>
+            <w:noProof/>
+          </w:rPr>
+          <w:t>24</w:t>
+        </w:r>
+      </w:fldSimple>
       <w:r>
         <w:t xml:space="preserve"> </w:t>
       </w:r>
@@ -13020,27 +13119,14 @@
       <w:r>
         <w:t xml:space="preserve">Figure </w:t>
       </w:r>
-      <w:r>
-        <w:fldChar w:fldCharType="begin"/>
-      </w:r>
-      <w:r>
-        <w:instrText xml:space="preserve"> SEQ Figure \* ARABIC </w:instrText>
-      </w:r>
-      <w:r>
-        <w:fldChar w:fldCharType="separate"/>
-      </w:r>
-      <w:r>
-        <w:rPr>
-          <w:noProof/>
-        </w:rPr>
-        <w:t>25</w:t>
-      </w:r>
-      <w:r>
-        <w:rPr>
-          <w:noProof/>
-        </w:rPr>
-        <w:fldChar w:fldCharType="end"/>
-      </w:r>
+      <w:fldSimple w:instr=" SEQ Figure \* ARABIC ">
+        <w:r>
+          <w:rPr>
+            <w:noProof/>
+          </w:rPr>
+          <w:t>25</w:t>
+        </w:r>
+      </w:fldSimple>
       <w:r>
         <w:t xml:space="preserve"> </w:t>
       </w:r>
@@ -13055,7 +13141,7 @@
       <w:r>
         <w:br w:type="page"/>
       </w:r>
-      <w:bookmarkStart w:id="11" w:name="_Toc70695107"/>
+      <w:bookmarkStart w:id="11" w:name="_Toc70785298"/>
       <w:r>
         <w:lastRenderedPageBreak/>
         <w:t xml:space="preserve">8.2. </w:t>
@@ -13070,7 +13156,15 @@
         <w:ind w:firstLine="720"/>
       </w:pPr>
       <w:r>
-        <w:t xml:space="preserve">When we take bill of materials list from Altium Designer and select relevant components from Digikey, we have ended up with the </w:t>
+        <w:t xml:space="preserve">When we take bill of materials list from Altium Designer and select relevant components from </w:t>
+      </w:r>
+      <w:proofErr w:type="spellStart"/>
+      <w:r>
+        <w:t>Digikey</w:t>
+      </w:r>
+      <w:proofErr w:type="spellEnd"/>
+      <w:r>
+        <w:t xml:space="preserve">, we have ended up with the </w:t>
       </w:r>
       <w:r>
         <w:t>Table 4.</w:t>
@@ -13085,27 +13179,14 @@
       <w:r>
         <w:t xml:space="preserve">Table </w:t>
       </w:r>
-      <w:r>
-        <w:fldChar w:fldCharType="begin"/>
-      </w:r>
-      <w:r>
-        <w:instrText xml:space="preserve"> SEQ Table \* ARABIC </w:instrText>
-      </w:r>
-      <w:r>
-        <w:fldChar w:fldCharType="separate"/>
-      </w:r>
-      <w:r>
-        <w:rPr>
-          <w:noProof/>
-        </w:rPr>
-        <w:t>4</w:t>
-      </w:r>
-      <w:r>
-        <w:rPr>
-          <w:noProof/>
-        </w:rPr>
-        <w:fldChar w:fldCharType="end"/>
-      </w:r>
+      <w:fldSimple w:instr=" SEQ Table \* ARABIC ">
+        <w:r>
+          <w:rPr>
+            <w:noProof/>
+          </w:rPr>
+          <w:t>4</w:t>
+        </w:r>
+      </w:fldSimple>
       <w:r>
         <w:t xml:space="preserve"> </w:t>
       </w:r>
@@ -16612,7 +16693,7 @@
           <w:numId w:val="6"/>
         </w:numPr>
       </w:pPr>
-      <w:bookmarkStart w:id="12" w:name="_Toc70695108"/>
+      <w:bookmarkStart w:id="12" w:name="_Toc70785299"/>
       <w:r>
         <w:lastRenderedPageBreak/>
         <w:t>Conclusion</w:t>
@@ -16623,29 +16704,24 @@
       <w:pPr>
         <w:ind w:firstLine="340"/>
       </w:pPr>
-    </w:p>
-    <w:p>
-      <w:pPr>
-        <w:ind w:firstLine="340"/>
-        <w:rPr>
-          <w:szCs w:val="24"/>
-        </w:rPr>
-      </w:pPr>
-    </w:p>
-    <w:p>
-      <w:pPr>
-        <w:ind w:firstLine="340"/>
-        <w:rPr>
-          <w:szCs w:val="24"/>
-        </w:rPr>
-      </w:pPr>
+      <w:r>
+        <w:t xml:space="preserve">In this project, the topology selection is made considering the specs of the project. While analytical calculations and simulations were made as the first step after topology selection, controllers which has suitable features for the project are investigated. However, there was limited controller choice due to project specs. Since the selected controller operates at variable frequencies, the project design has been made based on controller features. After the iterative transformer design that covers a small volume and meets the needs of the project, </w:t>
+      </w:r>
+      <w:proofErr w:type="spellStart"/>
+      <w:r>
+        <w:t>LTSpice</w:t>
+      </w:r>
+      <w:proofErr w:type="spellEnd"/>
+      <w:r>
+        <w:t xml:space="preserve"> was used with the controller block in detailed simulations. Due to the controller using variable frequency, simulations were considered together with analytical calculations in both component selection and optimum design stages. It has been observed that the needs of the project have been met in the design stages made so far. In the later stages of the project, power loss calculations and thermal calculations will be made and indirectly the heatsink requirement will be calculated. Finally, the project will be completed with PCB design.</w:t>
+      </w:r>
     </w:p>
     <w:p>
       <w:pPr>
         <w:pStyle w:val="Balk1"/>
         <w:ind w:firstLine="340"/>
       </w:pPr>
-      <w:bookmarkStart w:id="13" w:name="_Toc70695109"/>
+      <w:bookmarkStart w:id="13" w:name="_Toc70785300"/>
       <w:r>
         <w:t>References</w:t>
       </w:r>

</xml_diff>